<commit_message>
Update: Configuration model update
</commit_message>
<xml_diff>
--- a/Documentation/Configuration.docx
+++ b/Documentation/Configuration.docx
@@ -249,13 +249,13 @@
               <w:rPr>
                 <w:lang w:val="fr-FR"/>
               </w:rPr>
-              <w:t xml:space="preserve"> ou Null </w:t>
-            </w:r>
-            <w:r>
-              <w:rPr>
-                <w:lang w:val="fr-FR"/>
-              </w:rPr>
-              <w:t>si les deux</w:t>
+              <w:t xml:space="preserve"> ou</w:t>
+            </w:r>
+            <w:r>
+              <w:rPr>
+                <w:lang w:val="fr-FR"/>
+              </w:rPr>
+              <w:t xml:space="preserve"> all</w:t>
             </w:r>
             <w:r>
               <w:rPr>

</xml_diff>

<commit_message>
New feature: Configuration data
</commit_message>
<xml_diff>
--- a/Documentation/Configuration.docx
+++ b/Documentation/Configuration.docx
@@ -724,6 +724,48 @@
           <w:p>
             <w:proofErr w:type="spellStart"/>
             <w:r>
+              <w:t>date_value</w:t>
+            </w:r>
+            <w:proofErr w:type="spellEnd"/>
+          </w:p>
+        </w:tc>
+        <w:tc>
+          <w:tcPr>
+            <w:tcW w:w="2880" w:type="dxa"/>
+          </w:tcPr>
+          <w:p>
+            <w:r>
+              <w:t>datetime</w:t>
+            </w:r>
+          </w:p>
+        </w:tc>
+        <w:tc>
+          <w:tcPr>
+            <w:tcW w:w="3955" w:type="dxa"/>
+          </w:tcPr>
+          <w:p>
+            <w:pPr>
+              <w:rPr>
+                <w:lang w:val="fr-FR"/>
+              </w:rPr>
+            </w:pPr>
+            <w:r>
+              <w:rPr>
+                <w:lang w:val="fr-FR"/>
+              </w:rPr>
+              <w:t>La valeur de la configuration sous forme de date</w:t>
+            </w:r>
+          </w:p>
+        </w:tc>
+      </w:tr>
+      <w:tr>
+        <w:tc>
+          <w:tcPr>
+            <w:tcW w:w="2515" w:type="dxa"/>
+          </w:tcPr>
+          <w:p>
+            <w:proofErr w:type="spellStart"/>
+            <w:r>
               <w:t>array_</w:t>
             </w:r>
             <w:r>
@@ -930,6 +972,7 @@
           <w:p>
             <w:proofErr w:type="spellStart"/>
             <w:r>
+              <w:lastRenderedPageBreak/>
               <w:t>last_update</w:t>
             </w:r>
             <w:proofErr w:type="spellEnd"/>
@@ -987,7 +1030,6 @@
           <w:p>
             <w:proofErr w:type="spellStart"/>
             <w:r>
-              <w:lastRenderedPageBreak/>
               <w:t>is_active</w:t>
             </w:r>
             <w:proofErr w:type="spellEnd"/>
@@ -3035,7 +3077,6 @@
               <w:rPr>
                 <w:lang w:val="fr-FR"/>
               </w:rPr>
-              <w:lastRenderedPageBreak/>
               <w:t>Email source</w:t>
             </w:r>
           </w:p>
@@ -4667,9 +4708,35 @@
               <w:rPr>
                 <w:lang w:val="fr-FR"/>
               </w:rPr>
-              <w:t>special_agency_id</w:t>
-            </w:r>
-            <w:proofErr w:type="spellEnd"/>
+              <w:t>S</w:t>
+            </w:r>
+            <w:r>
+              <w:rPr>
+                <w:lang w:val="fr-FR"/>
+              </w:rPr>
+              <w:t>pecial</w:t>
+            </w:r>
+            <w:proofErr w:type="spellEnd"/>
+            <w:r>
+              <w:rPr>
+                <w:lang w:val="fr-FR"/>
+              </w:rPr>
+              <w:t xml:space="preserve"> </w:t>
+            </w:r>
+            <w:proofErr w:type="spellStart"/>
+            <w:r>
+              <w:rPr>
+                <w:lang w:val="fr-FR"/>
+              </w:rPr>
+              <w:t>agency</w:t>
+            </w:r>
+            <w:proofErr w:type="spellEnd"/>
+            <w:r>
+              <w:rPr>
+                <w:lang w:val="fr-FR"/>
+              </w:rPr>
+              <w:t xml:space="preserve"> code</w:t>
+            </w:r>
           </w:p>
         </w:tc>
       </w:tr>
@@ -4742,12 +4809,30 @@
                 <w:lang w:val="fr-FR"/>
               </w:rPr>
             </w:pPr>
-            <w:proofErr w:type="spellStart"/>
-            <w:r>
-              <w:rPr>
-                <w:lang w:val="fr-FR"/>
-              </w:rPr>
-              <w:t>passenger_designations</w:t>
+            <w:r>
+              <w:rPr>
+                <w:lang w:val="fr-FR"/>
+              </w:rPr>
+              <w:t>P</w:t>
+            </w:r>
+            <w:r>
+              <w:rPr>
+                <w:lang w:val="fr-FR"/>
+              </w:rPr>
+              <w:t>assenger</w:t>
+            </w:r>
+            <w:r>
+              <w:rPr>
+                <w:lang w:val="fr-FR"/>
+              </w:rPr>
+              <w:t xml:space="preserve"> </w:t>
+            </w:r>
+            <w:proofErr w:type="spellStart"/>
+            <w:r>
+              <w:rPr>
+                <w:lang w:val="fr-FR"/>
+              </w:rPr>
+              <w:t>designations</w:t>
             </w:r>
             <w:proofErr w:type="spellEnd"/>
           </w:p>
@@ -4827,9 +4912,21 @@
               <w:rPr>
                 <w:lang w:val="fr-FR"/>
               </w:rPr>
-              <w:t>tst_identifier</w:t>
-            </w:r>
-            <w:proofErr w:type="spellEnd"/>
+              <w:t>TSt</w:t>
+            </w:r>
+            <w:proofErr w:type="spellEnd"/>
+            <w:r>
+              <w:rPr>
+                <w:lang w:val="fr-FR"/>
+              </w:rPr>
+              <w:t xml:space="preserve"> </w:t>
+            </w:r>
+            <w:r>
+              <w:rPr>
+                <w:lang w:val="fr-FR"/>
+              </w:rPr>
+              <w:t>identifier</w:t>
+            </w:r>
           </w:p>
         </w:tc>
       </w:tr>
@@ -4902,14 +4999,30 @@
                 <w:lang w:val="fr-FR"/>
               </w:rPr>
             </w:pPr>
-            <w:proofErr w:type="spellStart"/>
-            <w:r>
-              <w:rPr>
-                <w:lang w:val="fr-FR"/>
-              </w:rPr>
-              <w:t>ticket_identifier</w:t>
-            </w:r>
-            <w:proofErr w:type="spellEnd"/>
+            <w:r>
+              <w:rPr>
+                <w:lang w:val="fr-FR"/>
+              </w:rPr>
+              <w:t>T</w:t>
+            </w:r>
+            <w:r>
+              <w:rPr>
+                <w:lang w:val="fr-FR"/>
+              </w:rPr>
+              <w:t>icket</w:t>
+            </w:r>
+            <w:r>
+              <w:rPr>
+                <w:lang w:val="fr-FR"/>
+              </w:rPr>
+              <w:t xml:space="preserve"> </w:t>
+            </w:r>
+            <w:r>
+              <w:rPr>
+                <w:lang w:val="fr-FR"/>
+              </w:rPr>
+              <w:t>identifier</w:t>
+            </w:r>
           </w:p>
         </w:tc>
       </w:tr>
@@ -4997,6 +5110,44 @@
         <w:tc>
           <w:tcPr>
             <w:tcW w:w="2979" w:type="dxa"/>
+          </w:tcPr>
+          <w:p>
+            <w:pPr>
+              <w:rPr>
+                <w:lang w:val="fr-FR"/>
+              </w:rPr>
+            </w:pPr>
+          </w:p>
+        </w:tc>
+        <w:tc>
+          <w:tcPr>
+            <w:tcW w:w="1459" w:type="dxa"/>
+          </w:tcPr>
+          <w:p>
+            <w:pPr>
+              <w:rPr>
+                <w:lang w:val="fr-FR"/>
+              </w:rPr>
+            </w:pPr>
+          </w:p>
+        </w:tc>
+        <w:tc>
+          <w:tcPr>
+            <w:tcW w:w="4907" w:type="dxa"/>
+          </w:tcPr>
+          <w:p>
+            <w:pPr>
+              <w:rPr>
+                <w:lang w:val="fr-FR"/>
+              </w:rPr>
+            </w:pPr>
+          </w:p>
+        </w:tc>
+      </w:tr>
+      <w:tr>
+        <w:tc>
+          <w:tcPr>
+            <w:tcW w:w="2979" w:type="dxa"/>
             <w:shd w:val="clear" w:color="auto" w:fill="F2F2F2" w:themeFill="background1" w:themeFillShade="F2"/>
           </w:tcPr>
           <w:p>
@@ -5065,14 +5216,30 @@
                 <w:lang w:val="fr-FR"/>
               </w:rPr>
             </w:pPr>
-            <w:proofErr w:type="spellStart"/>
-            <w:r>
-              <w:rPr>
-                <w:lang w:val="fr-FR"/>
-              </w:rPr>
-              <w:t>passenger_type</w:t>
-            </w:r>
-            <w:proofErr w:type="spellEnd"/>
+            <w:r>
+              <w:rPr>
+                <w:lang w:val="fr-FR"/>
+              </w:rPr>
+              <w:t>P</w:t>
+            </w:r>
+            <w:r>
+              <w:rPr>
+                <w:lang w:val="fr-FR"/>
+              </w:rPr>
+              <w:t>assenger</w:t>
+            </w:r>
+            <w:r>
+              <w:rPr>
+                <w:lang w:val="fr-FR"/>
+              </w:rPr>
+              <w:t xml:space="preserve"> </w:t>
+            </w:r>
+            <w:r>
+              <w:rPr>
+                <w:lang w:val="fr-FR"/>
+              </w:rPr>
+              <w:t>type</w:t>
+            </w:r>
           </w:p>
         </w:tc>
       </w:tr>
@@ -5148,12 +5315,36 @@
                 <w:lang w:val="fr-FR"/>
               </w:rPr>
             </w:pPr>
-            <w:proofErr w:type="spellStart"/>
-            <w:r>
-              <w:rPr>
-                <w:lang w:val="fr-FR"/>
-              </w:rPr>
-              <w:t>passenger_designation</w:t>
+            <w:r>
+              <w:rPr>
+                <w:lang w:val="fr-FR"/>
+              </w:rPr>
+              <w:t>P</w:t>
+            </w:r>
+            <w:r>
+              <w:rPr>
+                <w:lang w:val="fr-FR"/>
+              </w:rPr>
+              <w:t>assenger</w:t>
+            </w:r>
+            <w:r>
+              <w:rPr>
+                <w:lang w:val="fr-FR"/>
+              </w:rPr>
+              <w:t xml:space="preserve"> </w:t>
+            </w:r>
+            <w:proofErr w:type="spellStart"/>
+            <w:r>
+              <w:rPr>
+                <w:lang w:val="fr-FR"/>
+              </w:rPr>
+              <w:t>designation</w:t>
+            </w:r>
+            <w:r>
+              <w:rPr>
+                <w:lang w:val="fr-FR"/>
+              </w:rPr>
+              <w:t>s</w:t>
             </w:r>
             <w:proofErr w:type="spellEnd"/>
           </w:p>
@@ -5201,14 +5392,48 @@
                 <w:lang w:val="fr-FR"/>
               </w:rPr>
             </w:pPr>
-            <w:proofErr w:type="spellStart"/>
-            <w:r>
-              <w:rPr>
-                <w:lang w:val="fr-FR"/>
-              </w:rPr>
-              <w:t>e_ticket_possible_format</w:t>
-            </w:r>
-            <w:proofErr w:type="spellEnd"/>
+            <w:r>
+              <w:rPr>
+                <w:lang w:val="fr-FR"/>
+              </w:rPr>
+              <w:t>E</w:t>
+            </w:r>
+            <w:r>
+              <w:rPr>
+                <w:lang w:val="fr-FR"/>
+              </w:rPr>
+              <w:t>-</w:t>
+            </w:r>
+            <w:r>
+              <w:rPr>
+                <w:lang w:val="fr-FR"/>
+              </w:rPr>
+              <w:t>ticket</w:t>
+            </w:r>
+            <w:r>
+              <w:rPr>
+                <w:lang w:val="fr-FR"/>
+              </w:rPr>
+              <w:t xml:space="preserve"> </w:t>
+            </w:r>
+            <w:r>
+              <w:rPr>
+                <w:lang w:val="fr-FR"/>
+              </w:rPr>
+              <w:t>possible</w:t>
+            </w:r>
+            <w:r>
+              <w:rPr>
+                <w:lang w:val="fr-FR"/>
+              </w:rPr>
+              <w:t xml:space="preserve"> </w:t>
+            </w:r>
+            <w:r>
+              <w:rPr>
+                <w:lang w:val="fr-FR"/>
+              </w:rPr>
+              <w:t>format</w:t>
+            </w:r>
           </w:p>
         </w:tc>
       </w:tr>
@@ -5289,9 +5514,51 @@
               <w:rPr>
                 <w:lang w:val="fr-FR"/>
               </w:rPr>
-              <w:t>itinerary_header_possible_format</w:t>
-            </w:r>
-            <w:proofErr w:type="spellEnd"/>
+              <w:t>I</w:t>
+            </w:r>
+            <w:r>
+              <w:rPr>
+                <w:lang w:val="fr-FR"/>
+              </w:rPr>
+              <w:t>tinerary</w:t>
+            </w:r>
+            <w:proofErr w:type="spellEnd"/>
+            <w:r>
+              <w:rPr>
+                <w:lang w:val="fr-FR"/>
+              </w:rPr>
+              <w:t xml:space="preserve"> </w:t>
+            </w:r>
+            <w:r>
+              <w:rPr>
+                <w:lang w:val="fr-FR"/>
+              </w:rPr>
+              <w:t>header</w:t>
+            </w:r>
+            <w:r>
+              <w:rPr>
+                <w:lang w:val="fr-FR"/>
+              </w:rPr>
+              <w:t xml:space="preserve"> </w:t>
+            </w:r>
+            <w:r>
+              <w:rPr>
+                <w:lang w:val="fr-FR"/>
+              </w:rPr>
+              <w:t>possible</w:t>
+            </w:r>
+            <w:r>
+              <w:rPr>
+                <w:lang w:val="fr-FR"/>
+              </w:rPr>
+              <w:t xml:space="preserve"> </w:t>
+            </w:r>
+            <w:r>
+              <w:rPr>
+                <w:lang w:val="fr-FR"/>
+              </w:rPr>
+              <w:t>format</w:t>
+            </w:r>
           </w:p>
         </w:tc>
       </w:tr>
@@ -5367,12 +5634,30 @@
                 <w:lang w:val="fr-FR"/>
               </w:rPr>
             </w:pPr>
-            <w:proofErr w:type="spellStart"/>
-            <w:r>
-              <w:rPr>
-                <w:lang w:val="fr-FR"/>
-              </w:rPr>
-              <w:t>header_names</w:t>
+            <w:r>
+              <w:rPr>
+                <w:lang w:val="fr-FR"/>
+              </w:rPr>
+              <w:t>H</w:t>
+            </w:r>
+            <w:r>
+              <w:rPr>
+                <w:lang w:val="fr-FR"/>
+              </w:rPr>
+              <w:t>eader</w:t>
+            </w:r>
+            <w:r>
+              <w:rPr>
+                <w:lang w:val="fr-FR"/>
+              </w:rPr>
+              <w:t xml:space="preserve"> </w:t>
+            </w:r>
+            <w:proofErr w:type="spellStart"/>
+            <w:r>
+              <w:rPr>
+                <w:lang w:val="fr-FR"/>
+              </w:rPr>
+              <w:t>names</w:t>
             </w:r>
             <w:proofErr w:type="spellEnd"/>
           </w:p>
@@ -5450,14 +5735,30 @@
                 <w:lang w:val="fr-FR"/>
               </w:rPr>
             </w:pPr>
-            <w:proofErr w:type="spellStart"/>
-            <w:r>
-              <w:rPr>
-                <w:lang w:val="fr-FR"/>
-              </w:rPr>
-              <w:t>service_carrier</w:t>
-            </w:r>
-            <w:proofErr w:type="spellEnd"/>
+            <w:r>
+              <w:rPr>
+                <w:lang w:val="fr-FR"/>
+              </w:rPr>
+              <w:t>S</w:t>
+            </w:r>
+            <w:r>
+              <w:rPr>
+                <w:lang w:val="fr-FR"/>
+              </w:rPr>
+              <w:t>ervice</w:t>
+            </w:r>
+            <w:r>
+              <w:rPr>
+                <w:lang w:val="fr-FR"/>
+              </w:rPr>
+              <w:t xml:space="preserve"> </w:t>
+            </w:r>
+            <w:r>
+              <w:rPr>
+                <w:lang w:val="fr-FR"/>
+              </w:rPr>
+              <w:t>carrier</w:t>
+            </w:r>
           </w:p>
         </w:tc>
       </w:tr>
@@ -5533,14 +5834,44 @@
                 <w:lang w:val="fr-FR"/>
               </w:rPr>
             </w:pPr>
-            <w:proofErr w:type="spellStart"/>
-            <w:r>
-              <w:rPr>
-                <w:lang w:val="fr-FR"/>
-              </w:rPr>
-              <w:t>week_days</w:t>
-            </w:r>
-            <w:proofErr w:type="spellEnd"/>
+            <w:r>
+              <w:rPr>
+                <w:lang w:val="fr-FR"/>
+              </w:rPr>
+              <w:t>A</w:t>
+            </w:r>
+            <w:r>
+              <w:rPr>
+                <w:lang w:val="fr-FR"/>
+              </w:rPr>
+              <w:t>irport</w:t>
+            </w:r>
+            <w:r>
+              <w:rPr>
+                <w:lang w:val="fr-FR"/>
+              </w:rPr>
+              <w:t xml:space="preserve"> </w:t>
+            </w:r>
+            <w:proofErr w:type="spellStart"/>
+            <w:r>
+              <w:rPr>
+                <w:lang w:val="fr-FR"/>
+              </w:rPr>
+              <w:t>agency</w:t>
+            </w:r>
+            <w:proofErr w:type="spellEnd"/>
+            <w:r>
+              <w:rPr>
+                <w:lang w:val="fr-FR"/>
+              </w:rPr>
+              <w:t xml:space="preserve"> </w:t>
+            </w:r>
+            <w:r>
+              <w:rPr>
+                <w:lang w:val="fr-FR"/>
+              </w:rPr>
+              <w:t>code</w:t>
+            </w:r>
           </w:p>
         </w:tc>
       </w:tr>
@@ -5621,9 +5952,55 @@
               <w:rPr>
                 <w:lang w:val="fr-FR"/>
               </w:rPr>
-              <w:t>airport_agency_code</w:t>
-            </w:r>
-            <w:proofErr w:type="spellEnd"/>
+              <w:t>C</w:t>
+            </w:r>
+            <w:r>
+              <w:rPr>
+                <w:lang w:val="fr-FR"/>
+              </w:rPr>
+              <w:t>urrent</w:t>
+            </w:r>
+            <w:proofErr w:type="spellEnd"/>
+            <w:r>
+              <w:rPr>
+                <w:lang w:val="fr-FR"/>
+              </w:rPr>
+              <w:t xml:space="preserve"> </w:t>
+            </w:r>
+            <w:proofErr w:type="spellStart"/>
+            <w:r>
+              <w:rPr>
+                <w:lang w:val="fr-FR"/>
+              </w:rPr>
+              <w:t>travel</w:t>
+            </w:r>
+            <w:proofErr w:type="spellEnd"/>
+            <w:r>
+              <w:rPr>
+                <w:lang w:val="fr-FR"/>
+              </w:rPr>
+              <w:t xml:space="preserve"> </w:t>
+            </w:r>
+            <w:proofErr w:type="spellStart"/>
+            <w:r>
+              <w:rPr>
+                <w:lang w:val="fr-FR"/>
+              </w:rPr>
+              <w:t>agency</w:t>
+            </w:r>
+            <w:proofErr w:type="spellEnd"/>
+            <w:r>
+              <w:rPr>
+                <w:lang w:val="fr-FR"/>
+              </w:rPr>
+              <w:t xml:space="preserve"> </w:t>
+            </w:r>
+            <w:r>
+              <w:rPr>
+                <w:lang w:val="fr-FR"/>
+              </w:rPr>
+              <w:t>identifier</w:t>
+            </w:r>
           </w:p>
         </w:tc>
       </w:tr>
@@ -5699,12 +6076,66 @@
                 <w:lang w:val="fr-FR"/>
               </w:rPr>
             </w:pPr>
-            <w:proofErr w:type="spellStart"/>
-            <w:r>
-              <w:rPr>
-                <w:lang w:val="fr-FR"/>
-              </w:rPr>
-              <w:t>current_travel_agency_identifier</w:t>
+            <w:r>
+              <w:rPr>
+                <w:lang w:val="fr-FR"/>
+              </w:rPr>
+              <w:t>N</w:t>
+            </w:r>
+            <w:r>
+              <w:rPr>
+                <w:lang w:val="fr-FR"/>
+              </w:rPr>
+              <w:t>on</w:t>
+            </w:r>
+            <w:r>
+              <w:rPr>
+                <w:lang w:val="fr-FR"/>
+              </w:rPr>
+              <w:t xml:space="preserve"> </w:t>
+            </w:r>
+            <w:r>
+              <w:rPr>
+                <w:lang w:val="fr-FR"/>
+              </w:rPr>
+              <w:t>relevant</w:t>
+            </w:r>
+            <w:r>
+              <w:rPr>
+                <w:lang w:val="fr-FR"/>
+              </w:rPr>
+              <w:t xml:space="preserve"> </w:t>
+            </w:r>
+            <w:r>
+              <w:rPr>
+                <w:lang w:val="fr-FR"/>
+              </w:rPr>
+              <w:t>identifier</w:t>
+            </w:r>
+            <w:r>
+              <w:rPr>
+                <w:lang w:val="fr-FR"/>
+              </w:rPr>
+              <w:t xml:space="preserve"> </w:t>
+            </w:r>
+            <w:r>
+              <w:rPr>
+                <w:lang w:val="fr-FR"/>
+              </w:rPr>
+              <w:t>for</w:t>
+            </w:r>
+            <w:r>
+              <w:rPr>
+                <w:lang w:val="fr-FR"/>
+              </w:rPr>
+              <w:t xml:space="preserve"> </w:t>
+            </w:r>
+            <w:proofErr w:type="spellStart"/>
+            <w:r>
+              <w:rPr>
+                <w:lang w:val="fr-FR"/>
+              </w:rPr>
+              <w:t>passenger</w:t>
             </w:r>
             <w:proofErr w:type="spellEnd"/>
           </w:p>
@@ -5787,7 +6218,27 @@
               <w:rPr>
                 <w:lang w:val="fr-FR"/>
               </w:rPr>
-              <w:t>non_relevant_identifier_for_passenger</w:t>
+              <w:t>I</w:t>
+            </w:r>
+            <w:r>
+              <w:rPr>
+                <w:lang w:val="fr-FR"/>
+              </w:rPr>
+              <w:t>tinerary</w:t>
+            </w:r>
+            <w:proofErr w:type="spellEnd"/>
+            <w:r>
+              <w:rPr>
+                <w:lang w:val="fr-FR"/>
+              </w:rPr>
+              <w:t xml:space="preserve"> </w:t>
+            </w:r>
+            <w:proofErr w:type="spellStart"/>
+            <w:r>
+              <w:rPr>
+                <w:lang w:val="fr-FR"/>
+              </w:rPr>
+              <w:t>name</w:t>
             </w:r>
             <w:proofErr w:type="spellEnd"/>
           </w:p>
@@ -5860,19 +6311,39 @@
             <w:shd w:val="clear" w:color="auto" w:fill="F2F2F2" w:themeFill="background1" w:themeFillShade="F2"/>
           </w:tcPr>
           <w:p>
-            <w:pPr>
-              <w:rPr>
-                <w:lang w:val="fr-FR"/>
-              </w:rPr>
-            </w:pPr>
-            <w:proofErr w:type="spellStart"/>
-            <w:r>
-              <w:rPr>
-                <w:lang w:val="fr-FR"/>
-              </w:rPr>
-              <w:t>itinerary_name</w:t>
-            </w:r>
-            <w:proofErr w:type="spellEnd"/>
+            <w:r>
+              <w:t>N</w:t>
+            </w:r>
+            <w:r>
+              <w:t>ot</w:t>
+            </w:r>
+            <w:r>
+              <w:t xml:space="preserve"> </w:t>
+            </w:r>
+            <w:r>
+              <w:t>emitted</w:t>
+            </w:r>
+            <w:r>
+              <w:t xml:space="preserve"> </w:t>
+            </w:r>
+            <w:r>
+              <w:t>pnr</w:t>
+            </w:r>
+            <w:r>
+              <w:t xml:space="preserve"> </w:t>
+            </w:r>
+            <w:r>
+              <w:t>start</w:t>
+            </w:r>
+            <w:r>
+              <w:t xml:space="preserve"> </w:t>
+            </w:r>
+            <w:r>
+              <w:t>i</w:t>
+            </w:r>
+            <w:r>
+              <w:t>dentifier</w:t>
+            </w:r>
           </w:p>
         </w:tc>
       </w:tr>
@@ -5943,29 +6414,46 @@
             <w:shd w:val="clear" w:color="auto" w:fill="F2F2F2" w:themeFill="background1" w:themeFillShade="F2"/>
           </w:tcPr>
           <w:p>
-            <w:proofErr w:type="spellStart"/>
-            <w:r>
-              <w:t>not_emitted_pnr_start_i</w:t>
-            </w:r>
-            <w:r>
-              <w:t>dentifier</w:t>
-            </w:r>
-            <w:proofErr w:type="spellEnd"/>
-          </w:p>
-        </w:tc>
-      </w:tr>
-      <w:tr>
-        <w:tc>
-          <w:tcPr>
-            <w:tcW w:w="2979" w:type="dxa"/>
-            <w:shd w:val="clear" w:color="auto" w:fill="F2F2F2" w:themeFill="background1" w:themeFillShade="F2"/>
-          </w:tcPr>
-          <w:p>
-            <w:pPr>
-              <w:rPr>
-                <w:lang w:val="fr-FR"/>
-              </w:rPr>
-            </w:pPr>
+            <w:r>
+              <w:t>N</w:t>
+            </w:r>
+            <w:r>
+              <w:t>ot</w:t>
+            </w:r>
+            <w:r>
+              <w:t xml:space="preserve"> </w:t>
+            </w:r>
+            <w:r>
+              <w:t>emitted</w:t>
+            </w:r>
+            <w:r>
+              <w:t xml:space="preserve"> </w:t>
+            </w:r>
+            <w:r>
+              <w:t>pnr</w:t>
+            </w:r>
+            <w:r>
+              <w:t xml:space="preserve"> </w:t>
+            </w:r>
+            <w:r>
+              <w:t>start</w:t>
+            </w:r>
+            <w:r>
+              <w:t xml:space="preserve"> </w:t>
+            </w:r>
+            <w:r>
+              <w:t>passenger</w:t>
+            </w:r>
+          </w:p>
+        </w:tc>
+      </w:tr>
+      <w:tr>
+        <w:tc>
+          <w:tcPr>
+            <w:tcW w:w="2979" w:type="dxa"/>
+            <w:shd w:val="clear" w:color="auto" w:fill="F2F2F2" w:themeFill="background1" w:themeFillShade="F2"/>
+          </w:tcPr>
+          <w:p>
             <w:r>
               <w:rPr>
                 <w:lang w:val="fr-FR"/>
@@ -6002,11 +6490,6 @@
             <w:shd w:val="clear" w:color="auto" w:fill="F2F2F2" w:themeFill="background1" w:themeFillShade="F2"/>
           </w:tcPr>
           <w:p>
-            <w:pPr>
-              <w:rPr>
-                <w:lang w:val="fr-FR"/>
-              </w:rPr>
-            </w:pPr>
             <w:r>
               <w:rPr>
                 <w:lang w:val="fr-FR"/>
@@ -6021,14 +6504,36 @@
             <w:shd w:val="clear" w:color="auto" w:fill="F2F2F2" w:themeFill="background1" w:themeFillShade="F2"/>
           </w:tcPr>
           <w:p>
-            <w:proofErr w:type="spellStart"/>
-            <w:r>
-              <w:t>not_emitted_pnr_start_</w:t>
-            </w:r>
-            <w:r>
-              <w:t>passenger</w:t>
-            </w:r>
-            <w:proofErr w:type="spellEnd"/>
+            <w:r>
+              <w:t>N</w:t>
+            </w:r>
+            <w:r>
+              <w:t>ot</w:t>
+            </w:r>
+            <w:r>
+              <w:t xml:space="preserve"> </w:t>
+            </w:r>
+            <w:r>
+              <w:t>emitted</w:t>
+            </w:r>
+            <w:r>
+              <w:t xml:space="preserve"> </w:t>
+            </w:r>
+            <w:r>
+              <w:t>pnr</w:t>
+            </w:r>
+            <w:r>
+              <w:t xml:space="preserve"> </w:t>
+            </w:r>
+            <w:r>
+              <w:t>start</w:t>
+            </w:r>
+            <w:r>
+              <w:t xml:space="preserve"> </w:t>
+            </w:r>
+            <w:r>
+              <w:t>booking</w:t>
+            </w:r>
           </w:p>
         </w:tc>
       </w:tr>
@@ -6089,14 +6594,42 @@
             <w:shd w:val="clear" w:color="auto" w:fill="F2F2F2" w:themeFill="background1" w:themeFillShade="F2"/>
           </w:tcPr>
           <w:p>
-            <w:proofErr w:type="spellStart"/>
-            <w:r>
-              <w:t>not_emitted_pnr_start_</w:t>
+            <w:r>
+              <w:t>N</w:t>
+            </w:r>
+            <w:r>
+              <w:t>ot</w:t>
+            </w:r>
+            <w:r>
+              <w:t xml:space="preserve"> </w:t>
+            </w:r>
+            <w:r>
+              <w:t>emitted</w:t>
+            </w:r>
+            <w:r>
+              <w:t xml:space="preserve"> </w:t>
+            </w:r>
+            <w:r>
+              <w:t>pnr</w:t>
+            </w:r>
+            <w:r>
+              <w:t xml:space="preserve"> </w:t>
+            </w:r>
+            <w:r>
+              <w:t>start</w:t>
+            </w:r>
+            <w:r>
+              <w:t xml:space="preserve"> </w:t>
             </w:r>
             <w:r>
               <w:t>booking</w:t>
             </w:r>
-            <w:proofErr w:type="spellEnd"/>
+            <w:r>
+              <w:t xml:space="preserve"> </w:t>
+            </w:r>
+            <w:r>
+              <w:t>cost</w:t>
+            </w:r>
           </w:p>
         </w:tc>
       </w:tr>
@@ -6157,12 +6690,36 @@
             <w:shd w:val="clear" w:color="auto" w:fill="F2F2F2" w:themeFill="background1" w:themeFillShade="F2"/>
           </w:tcPr>
           <w:p>
-            <w:proofErr w:type="spellStart"/>
-            <w:r>
-              <w:t>not_emitted_pnr_start_</w:t>
-            </w:r>
-            <w:r>
-              <w:t>booking_cost</w:t>
+            <w:r>
+              <w:t>N</w:t>
+            </w:r>
+            <w:r>
+              <w:t>ot</w:t>
+            </w:r>
+            <w:r>
+              <w:t xml:space="preserve"> </w:t>
+            </w:r>
+            <w:r>
+              <w:t>emitted</w:t>
+            </w:r>
+            <w:r>
+              <w:t xml:space="preserve"> </w:t>
+            </w:r>
+            <w:r>
+              <w:t>pnr</w:t>
+            </w:r>
+            <w:r>
+              <w:t xml:space="preserve"> </w:t>
+            </w:r>
+            <w:r>
+              <w:t>start</w:t>
+            </w:r>
+            <w:r>
+              <w:t xml:space="preserve"> </w:t>
+            </w:r>
+            <w:proofErr w:type="spellStart"/>
+            <w:r>
+              <w:t>opc</w:t>
             </w:r>
             <w:proofErr w:type="spellEnd"/>
           </w:p>
@@ -6225,10 +6782,34 @@
             <w:shd w:val="clear" w:color="auto" w:fill="F2F2F2" w:themeFill="background1" w:themeFillShade="F2"/>
           </w:tcPr>
           <w:p>
-            <w:proofErr w:type="spellStart"/>
-            <w:r>
-              <w:t>not_emitted_pnr_start_</w:t>
-            </w:r>
+            <w:r>
+              <w:t>N</w:t>
+            </w:r>
+            <w:r>
+              <w:t>ot</w:t>
+            </w:r>
+            <w:r>
+              <w:t xml:space="preserve"> </w:t>
+            </w:r>
+            <w:r>
+              <w:t>emitted</w:t>
+            </w:r>
+            <w:r>
+              <w:t xml:space="preserve"> </w:t>
+            </w:r>
+            <w:r>
+              <w:t>pnr</w:t>
+            </w:r>
+            <w:r>
+              <w:t xml:space="preserve"> </w:t>
+            </w:r>
+            <w:r>
+              <w:t>end</w:t>
+            </w:r>
+            <w:r>
+              <w:t xml:space="preserve"> </w:t>
+            </w:r>
+            <w:proofErr w:type="spellStart"/>
             <w:r>
               <w:t>opc</w:t>
             </w:r>
@@ -6243,144 +6824,6 @@
             <w:shd w:val="clear" w:color="auto" w:fill="F2F2F2" w:themeFill="background1" w:themeFillShade="F2"/>
           </w:tcPr>
           <w:p>
-            <w:r>
-              <w:rPr>
-                <w:lang w:val="fr-FR"/>
-              </w:rPr>
-              <w:t xml:space="preserve">Zenith </w:t>
-            </w:r>
-            <w:proofErr w:type="spellStart"/>
-            <w:r>
-              <w:rPr>
-                <w:lang w:val="fr-FR"/>
-              </w:rPr>
-              <w:t>parser</w:t>
-            </w:r>
-            <w:proofErr w:type="spellEnd"/>
-            <w:r>
-              <w:rPr>
-                <w:lang w:val="fr-FR"/>
-              </w:rPr>
-              <w:t xml:space="preserve"> </w:t>
-            </w:r>
-            <w:proofErr w:type="spellStart"/>
-            <w:r>
-              <w:rPr>
-                <w:lang w:val="fr-FR"/>
-              </w:rPr>
-              <w:t>tools</w:t>
-            </w:r>
-            <w:proofErr w:type="spellEnd"/>
-          </w:p>
-        </w:tc>
-        <w:tc>
-          <w:tcPr>
-            <w:tcW w:w="1459" w:type="dxa"/>
-            <w:shd w:val="clear" w:color="auto" w:fill="F2F2F2" w:themeFill="background1" w:themeFillShade="F2"/>
-          </w:tcPr>
-          <w:p>
-            <w:r>
-              <w:rPr>
-                <w:lang w:val="fr-FR"/>
-              </w:rPr>
-              <w:t>Zenith</w:t>
-            </w:r>
-          </w:p>
-        </w:tc>
-        <w:tc>
-          <w:tcPr>
-            <w:tcW w:w="4907" w:type="dxa"/>
-            <w:shd w:val="clear" w:color="auto" w:fill="F2F2F2" w:themeFill="background1" w:themeFillShade="F2"/>
-          </w:tcPr>
-          <w:p>
-            <w:proofErr w:type="spellStart"/>
-            <w:r>
-              <w:t>not_emitted_pnr_</w:t>
-            </w:r>
-            <w:r>
-              <w:t>end_opc</w:t>
-            </w:r>
-            <w:proofErr w:type="spellEnd"/>
-          </w:p>
-        </w:tc>
-      </w:tr>
-      <w:tr>
-        <w:tc>
-          <w:tcPr>
-            <w:tcW w:w="2979" w:type="dxa"/>
-            <w:shd w:val="clear" w:color="auto" w:fill="F2F2F2" w:themeFill="background1" w:themeFillShade="F2"/>
-          </w:tcPr>
-          <w:p>
-            <w:r>
-              <w:rPr>
-                <w:lang w:val="fr-FR"/>
-              </w:rPr>
-              <w:t xml:space="preserve">Zenith </w:t>
-            </w:r>
-            <w:proofErr w:type="spellStart"/>
-            <w:r>
-              <w:rPr>
-                <w:lang w:val="fr-FR"/>
-              </w:rPr>
-              <w:t>parser</w:t>
-            </w:r>
-            <w:proofErr w:type="spellEnd"/>
-            <w:r>
-              <w:rPr>
-                <w:lang w:val="fr-FR"/>
-              </w:rPr>
-              <w:t xml:space="preserve"> </w:t>
-            </w:r>
-            <w:proofErr w:type="spellStart"/>
-            <w:r>
-              <w:rPr>
-                <w:lang w:val="fr-FR"/>
-              </w:rPr>
-              <w:t>tools</w:t>
-            </w:r>
-            <w:proofErr w:type="spellEnd"/>
-          </w:p>
-        </w:tc>
-        <w:tc>
-          <w:tcPr>
-            <w:tcW w:w="1459" w:type="dxa"/>
-            <w:shd w:val="clear" w:color="auto" w:fill="F2F2F2" w:themeFill="background1" w:themeFillShade="F2"/>
-          </w:tcPr>
-          <w:p>
-            <w:r>
-              <w:rPr>
-                <w:lang w:val="fr-FR"/>
-              </w:rPr>
-              <w:t>Zenith</w:t>
-            </w:r>
-          </w:p>
-        </w:tc>
-        <w:tc>
-          <w:tcPr>
-            <w:tcW w:w="4907" w:type="dxa"/>
-            <w:shd w:val="clear" w:color="auto" w:fill="F2F2F2" w:themeFill="background1" w:themeFillShade="F2"/>
-          </w:tcPr>
-          <w:p>
-            <w:proofErr w:type="spellStart"/>
-            <w:r>
-              <w:t>to_excluded_recipient_email</w:t>
-            </w:r>
-            <w:proofErr w:type="spellEnd"/>
-          </w:p>
-        </w:tc>
-      </w:tr>
-      <w:tr>
-        <w:tc>
-          <w:tcPr>
-            <w:tcW w:w="2979" w:type="dxa"/>
-            <w:shd w:val="clear" w:color="auto" w:fill="F2F2F2" w:themeFill="background1" w:themeFillShade="F2"/>
-          </w:tcPr>
-          <w:p>
-            <w:pPr>
-              <w:rPr>
-                <w:lang w:val="fr-FR"/>
-              </w:rPr>
-            </w:pPr>
             <w:r>
               <w:rPr>
                 <w:lang w:val="fr-FR"/>
@@ -6418,11 +6861,6 @@
             <w:shd w:val="clear" w:color="auto" w:fill="F2F2F2" w:themeFill="background1" w:themeFillShade="F2"/>
           </w:tcPr>
           <w:p>
-            <w:pPr>
-              <w:rPr>
-                <w:lang w:val="fr-FR"/>
-              </w:rPr>
-            </w:pPr>
             <w:r>
               <w:rPr>
                 <w:lang w:val="fr-FR"/>
@@ -6437,11 +6875,30 @@
             <w:shd w:val="clear" w:color="auto" w:fill="F2F2F2" w:themeFill="background1" w:themeFillShade="F2"/>
           </w:tcPr>
           <w:p>
-            <w:proofErr w:type="spellStart"/>
-            <w:r>
-              <w:t>emd_reference_start</w:t>
-            </w:r>
-            <w:proofErr w:type="spellEnd"/>
+            <w:r>
+              <w:t>T</w:t>
+            </w:r>
+            <w:r>
+              <w:t>o</w:t>
+            </w:r>
+            <w:r>
+              <w:t xml:space="preserve"> </w:t>
+            </w:r>
+            <w:r>
+              <w:t>excluded</w:t>
+            </w:r>
+            <w:r>
+              <w:t xml:space="preserve"> </w:t>
+            </w:r>
+            <w:r>
+              <w:t>recipient</w:t>
+            </w:r>
+            <w:r>
+              <w:t xml:space="preserve"> </w:t>
+            </w:r>
+            <w:r>
+              <w:t>email</w:t>
+            </w:r>
           </w:p>
         </w:tc>
       </w:tr>
@@ -6512,11 +6969,18 @@
             <w:shd w:val="clear" w:color="auto" w:fill="F2F2F2" w:themeFill="background1" w:themeFillShade="F2"/>
           </w:tcPr>
           <w:p>
-            <w:proofErr w:type="spellStart"/>
-            <w:r>
-              <w:t>emd_expiry_date_start</w:t>
-            </w:r>
-            <w:proofErr w:type="spellEnd"/>
+            <w:r>
+              <w:t xml:space="preserve">EMD </w:t>
+            </w:r>
+            <w:r>
+              <w:t>reference</w:t>
+            </w:r>
+            <w:r>
+              <w:t xml:space="preserve"> s</w:t>
+            </w:r>
+            <w:r>
+              <w:t>tart</w:t>
+            </w:r>
           </w:p>
         </w:tc>
       </w:tr>
@@ -6587,17 +7051,106 @@
             <w:shd w:val="clear" w:color="auto" w:fill="F2F2F2" w:themeFill="background1" w:themeFillShade="F2"/>
           </w:tcPr>
           <w:p>
-            <w:proofErr w:type="spellStart"/>
-            <w:r>
-              <w:t>emd_</w:t>
+            <w:r>
+              <w:t xml:space="preserve">EMD </w:t>
+            </w:r>
+            <w:r>
+              <w:t>expiry</w:t>
+            </w:r>
+            <w:r>
+              <w:t xml:space="preserve"> </w:t>
+            </w:r>
+            <w:r>
+              <w:t>date</w:t>
+            </w:r>
+            <w:r>
+              <w:t xml:space="preserve"> </w:t>
+            </w:r>
+            <w:r>
+              <w:t>start</w:t>
+            </w:r>
+          </w:p>
+        </w:tc>
+      </w:tr>
+      <w:tr>
+        <w:tc>
+          <w:tcPr>
+            <w:tcW w:w="2979" w:type="dxa"/>
+            <w:shd w:val="clear" w:color="auto" w:fill="F2F2F2" w:themeFill="background1" w:themeFillShade="F2"/>
+          </w:tcPr>
+          <w:p>
+            <w:pPr>
+              <w:rPr>
+                <w:lang w:val="fr-FR"/>
+              </w:rPr>
+            </w:pPr>
+            <w:r>
+              <w:rPr>
+                <w:lang w:val="fr-FR"/>
+              </w:rPr>
+              <w:t xml:space="preserve">Zenith </w:t>
+            </w:r>
+            <w:proofErr w:type="spellStart"/>
+            <w:r>
+              <w:rPr>
+                <w:lang w:val="fr-FR"/>
+              </w:rPr>
+              <w:t>parser</w:t>
+            </w:r>
+            <w:proofErr w:type="spellEnd"/>
+            <w:r>
+              <w:rPr>
+                <w:lang w:val="fr-FR"/>
+              </w:rPr>
+              <w:t xml:space="preserve"> </w:t>
+            </w:r>
+            <w:proofErr w:type="spellStart"/>
+            <w:r>
+              <w:rPr>
+                <w:lang w:val="fr-FR"/>
+              </w:rPr>
+              <w:t>tools</w:t>
+            </w:r>
+            <w:proofErr w:type="spellEnd"/>
+          </w:p>
+        </w:tc>
+        <w:tc>
+          <w:tcPr>
+            <w:tcW w:w="1459" w:type="dxa"/>
+            <w:shd w:val="clear" w:color="auto" w:fill="F2F2F2" w:themeFill="background1" w:themeFillShade="F2"/>
+          </w:tcPr>
+          <w:p>
+            <w:pPr>
+              <w:rPr>
+                <w:lang w:val="fr-FR"/>
+              </w:rPr>
+            </w:pPr>
+            <w:r>
+              <w:rPr>
+                <w:lang w:val="fr-FR"/>
+              </w:rPr>
+              <w:t>Zenith</w:t>
+            </w:r>
+          </w:p>
+        </w:tc>
+        <w:tc>
+          <w:tcPr>
+            <w:tcW w:w="4907" w:type="dxa"/>
+            <w:shd w:val="clear" w:color="auto" w:fill="F2F2F2" w:themeFill="background1" w:themeFillShade="F2"/>
+          </w:tcPr>
+          <w:p>
+            <w:r>
+              <w:t xml:space="preserve">EMD </w:t>
             </w:r>
             <w:r>
               <w:t>comment</w:t>
             </w:r>
             <w:r>
-              <w:t>_start</w:t>
-            </w:r>
-            <w:proofErr w:type="spellEnd"/>
+              <w:t xml:space="preserve"> </w:t>
+            </w:r>
+            <w:r>
+              <w:t>start</w:t>
+            </w:r>
           </w:p>
         </w:tc>
       </w:tr>
@@ -6668,17 +7221,18 @@
             <w:shd w:val="clear" w:color="auto" w:fill="F2F2F2" w:themeFill="background1" w:themeFillShade="F2"/>
           </w:tcPr>
           <w:p>
-            <w:proofErr w:type="spellStart"/>
-            <w:r>
-              <w:t>emd_</w:t>
+            <w:r>
+              <w:t xml:space="preserve">EMD </w:t>
             </w:r>
             <w:r>
               <w:t>cost</w:t>
             </w:r>
             <w:r>
-              <w:t>_start</w:t>
-            </w:r>
-            <w:proofErr w:type="spellEnd"/>
+              <w:t xml:space="preserve"> </w:t>
+            </w:r>
+            <w:r>
+              <w:t>start</w:t>
+            </w:r>
           </w:p>
         </w:tc>
       </w:tr>
@@ -6749,11 +7303,30 @@
             <w:shd w:val="clear" w:color="auto" w:fill="F2F2F2" w:themeFill="background1" w:themeFillShade="F2"/>
           </w:tcPr>
           <w:p>
-            <w:proofErr w:type="spellStart"/>
-            <w:r>
-              <w:t>main_pnr_start_identifier</w:t>
-            </w:r>
-            <w:proofErr w:type="spellEnd"/>
+            <w:r>
+              <w:t>M</w:t>
+            </w:r>
+            <w:r>
+              <w:t>ain</w:t>
+            </w:r>
+            <w:r>
+              <w:t xml:space="preserve"> </w:t>
+            </w:r>
+            <w:r>
+              <w:t>pnr</w:t>
+            </w:r>
+            <w:r>
+              <w:t xml:space="preserve"> </w:t>
+            </w:r>
+            <w:r>
+              <w:t>start</w:t>
+            </w:r>
+            <w:r>
+              <w:t xml:space="preserve"> </w:t>
+            </w:r>
+            <w:r>
+              <w:t>identifier</w:t>
+            </w:r>
           </w:p>
         </w:tc>
       </w:tr>
@@ -6824,11 +7397,18 @@
             <w:shd w:val="clear" w:color="auto" w:fill="F2F2F2" w:themeFill="background1" w:themeFillShade="F2"/>
           </w:tcPr>
           <w:p>
-            <w:proofErr w:type="spellStart"/>
-            <w:r>
-              <w:t>passport_identifier</w:t>
-            </w:r>
-            <w:proofErr w:type="spellEnd"/>
+            <w:r>
+              <w:t>P</w:t>
+            </w:r>
+            <w:r>
+              <w:t>assport</w:t>
+            </w:r>
+            <w:r>
+              <w:t xml:space="preserve"> </w:t>
+            </w:r>
+            <w:r>
+              <w:t>identifier</w:t>
+            </w:r>
           </w:p>
         </w:tc>
       </w:tr>
@@ -6899,11 +7479,18 @@
             <w:shd w:val="clear" w:color="auto" w:fill="F2F2F2" w:themeFill="background1" w:themeFillShade="F2"/>
           </w:tcPr>
           <w:p>
-            <w:proofErr w:type="spellStart"/>
-            <w:r>
-              <w:t>passenger_identifier</w:t>
-            </w:r>
-            <w:proofErr w:type="spellEnd"/>
+            <w:r>
+              <w:t>P</w:t>
+            </w:r>
+            <w:r>
+              <w:t>assenger</w:t>
+            </w:r>
+            <w:r>
+              <w:t xml:space="preserve"> i</w:t>
+            </w:r>
+            <w:r>
+              <w:t>dentifier</w:t>
+            </w:r>
           </w:p>
         </w:tc>
       </w:tr>
@@ -6974,11 +7561,24 @@
             <w:shd w:val="clear" w:color="auto" w:fill="F2F2F2" w:themeFill="background1" w:themeFillShade="F2"/>
           </w:tcPr>
           <w:p>
-            <w:proofErr w:type="spellStart"/>
-            <w:r>
-              <w:t>payment_receipt_identifier</w:t>
-            </w:r>
-            <w:proofErr w:type="spellEnd"/>
+            <w:r>
+              <w:t>P</w:t>
+            </w:r>
+            <w:r>
+              <w:t>ayment</w:t>
+            </w:r>
+            <w:r>
+              <w:t xml:space="preserve"> </w:t>
+            </w:r>
+            <w:r>
+              <w:t>receipt</w:t>
+            </w:r>
+            <w:r>
+              <w:t xml:space="preserve"> </w:t>
+            </w:r>
+            <w:r>
+              <w:t>identifier</w:t>
+            </w:r>
           </w:p>
         </w:tc>
       </w:tr>
@@ -7049,11 +7649,18 @@
             <w:shd w:val="clear" w:color="auto" w:fill="F2F2F2" w:themeFill="background1" w:themeFillShade="F2"/>
           </w:tcPr>
           <w:p>
-            <w:proofErr w:type="spellStart"/>
-            <w:r>
-              <w:t>total_identifier</w:t>
-            </w:r>
-            <w:proofErr w:type="spellEnd"/>
+            <w:r>
+              <w:t>T</w:t>
+            </w:r>
+            <w:r>
+              <w:t>otal</w:t>
+            </w:r>
+            <w:r>
+              <w:t xml:space="preserve"> </w:t>
+            </w:r>
+            <w:r>
+              <w:t>identifier</w:t>
+            </w:r>
           </w:p>
         </w:tc>
       </w:tr>
@@ -7124,11 +7731,24 @@
             <w:shd w:val="clear" w:color="auto" w:fill="F2F2F2" w:themeFill="background1" w:themeFillShade="F2"/>
           </w:tcPr>
           <w:p>
-            <w:proofErr w:type="spellStart"/>
-            <w:r>
-              <w:t>payment_method_identifier</w:t>
-            </w:r>
-            <w:proofErr w:type="spellEnd"/>
+            <w:r>
+              <w:t>P</w:t>
+            </w:r>
+            <w:r>
+              <w:t>ayment</w:t>
+            </w:r>
+            <w:r>
+              <w:t xml:space="preserve"> </w:t>
+            </w:r>
+            <w:r>
+              <w:t>method</w:t>
+            </w:r>
+            <w:r>
+              <w:t xml:space="preserve"> </w:t>
+            </w:r>
+            <w:r>
+              <w:t>identifier</w:t>
+            </w:r>
           </w:p>
         </w:tc>
       </w:tr>
@@ -7199,11 +7819,24 @@
             <w:shd w:val="clear" w:color="auto" w:fill="F2F2F2" w:themeFill="background1" w:themeFillShade="F2"/>
           </w:tcPr>
           <w:p>
-            <w:proofErr w:type="spellStart"/>
-            <w:r>
-              <w:t>issuing_date_identifier</w:t>
-            </w:r>
-            <w:proofErr w:type="spellEnd"/>
+            <w:r>
+              <w:t>I</w:t>
+            </w:r>
+            <w:r>
+              <w:t>ssuing</w:t>
+            </w:r>
+            <w:r>
+              <w:t xml:space="preserve"> </w:t>
+            </w:r>
+            <w:r>
+              <w:t>date</w:t>
+            </w:r>
+            <w:r>
+              <w:t xml:space="preserve"> </w:t>
+            </w:r>
+            <w:r>
+              <w:t>identifier</w:t>
+            </w:r>
           </w:p>
         </w:tc>
       </w:tr>
@@ -7274,11 +7907,24 @@
             <w:shd w:val="clear" w:color="auto" w:fill="F2F2F2" w:themeFill="background1" w:themeFillShade="F2"/>
           </w:tcPr>
           <w:p>
-            <w:proofErr w:type="spellStart"/>
-            <w:r>
-              <w:t>issuing_office_identifier</w:t>
-            </w:r>
-            <w:proofErr w:type="spellEnd"/>
+            <w:r>
+              <w:t>I</w:t>
+            </w:r>
+            <w:r>
+              <w:t>ssuing</w:t>
+            </w:r>
+            <w:r>
+              <w:t xml:space="preserve"> </w:t>
+            </w:r>
+            <w:r>
+              <w:t>office</w:t>
+            </w:r>
+            <w:r>
+              <w:t xml:space="preserve"> </w:t>
+            </w:r>
+            <w:r>
+              <w:t>identifier</w:t>
+            </w:r>
           </w:p>
         </w:tc>
       </w:tr>
@@ -7349,14 +7995,24 @@
             <w:shd w:val="clear" w:color="auto" w:fill="F2F2F2" w:themeFill="background1" w:themeFillShade="F2"/>
           </w:tcPr>
           <w:p>
-            <w:proofErr w:type="spellStart"/>
-            <w:r>
-              <w:t>cost_word</w:t>
-            </w:r>
-            <w:r>
-              <w:t>_identifier</w:t>
-            </w:r>
-            <w:proofErr w:type="spellEnd"/>
+            <w:r>
+              <w:t>C</w:t>
+            </w:r>
+            <w:r>
+              <w:t>ost</w:t>
+            </w:r>
+            <w:r>
+              <w:t xml:space="preserve"> </w:t>
+            </w:r>
+            <w:r>
+              <w:t>word</w:t>
+            </w:r>
+            <w:r>
+              <w:t xml:space="preserve"> </w:t>
+            </w:r>
+            <w:r>
+              <w:t>identifier</w:t>
+            </w:r>
           </w:p>
         </w:tc>
       </w:tr>
@@ -7427,9 +8083,11 @@
             <w:shd w:val="clear" w:color="auto" w:fill="F2F2F2" w:themeFill="background1" w:themeFillShade="F2"/>
           </w:tcPr>
           <w:p>
-            <w:proofErr w:type="spellStart"/>
-            <w:r>
-              <w:t>mod</w:t>
+            <w:r>
+              <w:t>M</w:t>
+            </w:r>
+            <w:r>
+              <w:t>od</w:t>
             </w:r>
             <w:r>
               <w:t>i</w:t>
@@ -7438,9 +8096,11 @@
               <w:t>fication</w:t>
             </w:r>
             <w:r>
-              <w:t>_identifier</w:t>
-            </w:r>
-            <w:proofErr w:type="spellEnd"/>
+              <w:t xml:space="preserve"> </w:t>
+            </w:r>
+            <w:r>
+              <w:t>identifier</w:t>
+            </w:r>
           </w:p>
         </w:tc>
       </w:tr>
@@ -7513,7 +8173,10 @@
           <w:p>
             <w:proofErr w:type="spellStart"/>
             <w:r>
-              <w:t>tax_identifier</w:t>
+              <w:t>T</w:t>
+            </w:r>
+            <w:r>
+              <w:t>ax_identifier</w:t>
             </w:r>
             <w:proofErr w:type="spellEnd"/>
           </w:p>
@@ -7586,14 +8249,24 @@
             <w:shd w:val="clear" w:color="auto" w:fill="F2F2F2" w:themeFill="background1" w:themeFillShade="F2"/>
           </w:tcPr>
           <w:p>
-            <w:proofErr w:type="spellStart"/>
-            <w:r>
-              <w:t>c</w:t>
-            </w:r>
-            <w:r>
-              <w:t>ustomer_name_identifier</w:t>
-            </w:r>
-            <w:proofErr w:type="spellEnd"/>
+            <w:r>
+              <w:t>C</w:t>
+            </w:r>
+            <w:r>
+              <w:t>ustomer</w:t>
+            </w:r>
+            <w:r>
+              <w:t xml:space="preserve"> </w:t>
+            </w:r>
+            <w:r>
+              <w:t>name</w:t>
+            </w:r>
+            <w:r>
+              <w:t xml:space="preserve"> </w:t>
+            </w:r>
+            <w:r>
+              <w:t>identifier</w:t>
+            </w:r>
           </w:p>
         </w:tc>
       </w:tr>
@@ -7654,11 +8327,18 @@
             <w:shd w:val="clear" w:color="auto" w:fill="F2F2F2" w:themeFill="background1" w:themeFillShade="F2"/>
           </w:tcPr>
           <w:p>
-            <w:proofErr w:type="spellStart"/>
-            <w:r>
-              <w:t>receipt_identifier</w:t>
-            </w:r>
-            <w:proofErr w:type="spellEnd"/>
+            <w:r>
+              <w:t>R</w:t>
+            </w:r>
+            <w:r>
+              <w:t>eceipt</w:t>
+            </w:r>
+            <w:r>
+              <w:t xml:space="preserve"> </w:t>
+            </w:r>
+            <w:r>
+              <w:t>identifier</w:t>
+            </w:r>
           </w:p>
         </w:tc>
       </w:tr>
@@ -7719,11 +8399,24 @@
             <w:shd w:val="clear" w:color="auto" w:fill="F2F2F2" w:themeFill="background1" w:themeFillShade="F2"/>
           </w:tcPr>
           <w:p>
-            <w:proofErr w:type="spellStart"/>
-            <w:r>
-              <w:t>cost_detail_identifier</w:t>
-            </w:r>
-            <w:proofErr w:type="spellEnd"/>
+            <w:r>
+              <w:t>C</w:t>
+            </w:r>
+            <w:r>
+              <w:t>ost</w:t>
+            </w:r>
+            <w:r>
+              <w:t xml:space="preserve"> </w:t>
+            </w:r>
+            <w:r>
+              <w:t>detail</w:t>
+            </w:r>
+            <w:r>
+              <w:t xml:space="preserve"> </w:t>
+            </w:r>
+            <w:r>
+              <w:t>identifier</w:t>
+            </w:r>
           </w:p>
         </w:tc>
       </w:tr>
@@ -7784,12 +8477,54 @@
             <w:shd w:val="clear" w:color="auto" w:fill="F2F2F2" w:themeFill="background1" w:themeFillShade="F2"/>
           </w:tcPr>
           <w:p>
-            <w:proofErr w:type="spellStart"/>
-            <w:r>
-              <w:t>ancillaries_identifier</w:t>
-            </w:r>
-            <w:proofErr w:type="spellEnd"/>
-          </w:p>
+            <w:r>
+              <w:t>A</w:t>
+            </w:r>
+            <w:r>
+              <w:t>ncillaries</w:t>
+            </w:r>
+            <w:r>
+              <w:t xml:space="preserve"> </w:t>
+            </w:r>
+            <w:r>
+              <w:t>identifier</w:t>
+            </w:r>
+          </w:p>
+        </w:tc>
+      </w:tr>
+      <w:tr>
+        <w:tc>
+          <w:tcPr>
+            <w:tcW w:w="2979" w:type="dxa"/>
+            <w:shd w:val="clear" w:color="auto" w:fill="F2F2F2" w:themeFill="background1" w:themeFillShade="F2"/>
+          </w:tcPr>
+          <w:p>
+            <w:pPr>
+              <w:rPr>
+                <w:lang w:val="fr-FR"/>
+              </w:rPr>
+            </w:pPr>
+          </w:p>
+        </w:tc>
+        <w:tc>
+          <w:tcPr>
+            <w:tcW w:w="1459" w:type="dxa"/>
+            <w:shd w:val="clear" w:color="auto" w:fill="F2F2F2" w:themeFill="background1" w:themeFillShade="F2"/>
+          </w:tcPr>
+          <w:p>
+            <w:pPr>
+              <w:rPr>
+                <w:lang w:val="fr-FR"/>
+              </w:rPr>
+            </w:pPr>
+          </w:p>
+        </w:tc>
+        <w:tc>
+          <w:tcPr>
+            <w:tcW w:w="4907" w:type="dxa"/>
+            <w:shd w:val="clear" w:color="auto" w:fill="F2F2F2" w:themeFill="background1" w:themeFillShade="F2"/>
+          </w:tcPr>
+          <w:p/>
         </w:tc>
       </w:tr>
       <w:tr>
@@ -7880,9 +8615,27 @@
               <w:rPr>
                 <w:lang w:val="fr-FR"/>
               </w:rPr>
-              <w:t>payment_option</w:t>
-            </w:r>
-            <w:proofErr w:type="spellEnd"/>
+              <w:t>P</w:t>
+            </w:r>
+            <w:r>
+              <w:rPr>
+                <w:lang w:val="fr-FR"/>
+              </w:rPr>
+              <w:t>ayment</w:t>
+            </w:r>
+            <w:proofErr w:type="spellEnd"/>
+            <w:r>
+              <w:rPr>
+                <w:lang w:val="fr-FR"/>
+              </w:rPr>
+              <w:t xml:space="preserve"> </w:t>
+            </w:r>
+            <w:r>
+              <w:rPr>
+                <w:lang w:val="fr-FR"/>
+              </w:rPr>
+              <w:t>option</w:t>
+            </w:r>
           </w:p>
         </w:tc>
       </w:tr>
@@ -7969,12 +8722,44 @@
                 <w:lang w:val="fr-FR"/>
               </w:rPr>
             </w:pPr>
-            <w:proofErr w:type="spellStart"/>
-            <w:r>
-              <w:rPr>
-                <w:lang w:val="fr-FR"/>
-              </w:rPr>
-              <w:t>ticket_number_prefix</w:t>
+            <w:r>
+              <w:rPr>
+                <w:lang w:val="fr-FR"/>
+              </w:rPr>
+              <w:t>T</w:t>
+            </w:r>
+            <w:r>
+              <w:rPr>
+                <w:lang w:val="fr-FR"/>
+              </w:rPr>
+              <w:t>icket</w:t>
+            </w:r>
+            <w:r>
+              <w:rPr>
+                <w:lang w:val="fr-FR"/>
+              </w:rPr>
+              <w:t xml:space="preserve"> </w:t>
+            </w:r>
+            <w:proofErr w:type="spellStart"/>
+            <w:r>
+              <w:rPr>
+                <w:lang w:val="fr-FR"/>
+              </w:rPr>
+              <w:t>number</w:t>
+            </w:r>
+            <w:proofErr w:type="spellEnd"/>
+            <w:r>
+              <w:rPr>
+                <w:lang w:val="fr-FR"/>
+              </w:rPr>
+              <w:t xml:space="preserve"> </w:t>
+            </w:r>
+            <w:proofErr w:type="spellStart"/>
+            <w:r>
+              <w:rPr>
+                <w:lang w:val="fr-FR"/>
+              </w:rPr>
+              <w:t>prefix</w:t>
             </w:r>
             <w:proofErr w:type="spellEnd"/>
           </w:p>
@@ -8063,14 +8848,58 @@
                 <w:lang w:val="fr-FR"/>
               </w:rPr>
             </w:pPr>
-            <w:proofErr w:type="spellStart"/>
-            <w:r>
-              <w:rPr>
-                <w:lang w:val="fr-FR"/>
-              </w:rPr>
-              <w:t>to_be_excluded_keywords</w:t>
-            </w:r>
-            <w:proofErr w:type="spellEnd"/>
+            <w:r>
+              <w:rPr>
+                <w:lang w:val="fr-FR"/>
+              </w:rPr>
+              <w:t>T</w:t>
+            </w:r>
+            <w:r>
+              <w:rPr>
+                <w:lang w:val="fr-FR"/>
+              </w:rPr>
+              <w:t>o</w:t>
+            </w:r>
+            <w:r>
+              <w:rPr>
+                <w:lang w:val="fr-FR"/>
+              </w:rPr>
+              <w:t xml:space="preserve"> </w:t>
+            </w:r>
+            <w:proofErr w:type="spellStart"/>
+            <w:r>
+              <w:rPr>
+                <w:lang w:val="fr-FR"/>
+              </w:rPr>
+              <w:t>be</w:t>
+            </w:r>
+            <w:proofErr w:type="spellEnd"/>
+            <w:r>
+              <w:rPr>
+                <w:lang w:val="fr-FR"/>
+              </w:rPr>
+              <w:t xml:space="preserve"> </w:t>
+            </w:r>
+            <w:proofErr w:type="spellStart"/>
+            <w:r>
+              <w:rPr>
+                <w:lang w:val="fr-FR"/>
+              </w:rPr>
+              <w:t>excluded</w:t>
+            </w:r>
+            <w:proofErr w:type="spellEnd"/>
+            <w:r>
+              <w:rPr>
+                <w:lang w:val="fr-FR"/>
+              </w:rPr>
+              <w:t xml:space="preserve"> </w:t>
+            </w:r>
+            <w:r>
+              <w:rPr>
+                <w:lang w:val="fr-FR"/>
+              </w:rPr>
+              <w:t>keywords</w:t>
+            </w:r>
           </w:p>
         </w:tc>
       </w:tr>
@@ -8157,14 +8986,44 @@
                 <w:lang w:val="fr-FR"/>
               </w:rPr>
             </w:pPr>
-            <w:proofErr w:type="spellStart"/>
-            <w:r>
-              <w:rPr>
-                <w:lang w:val="fr-FR"/>
-              </w:rPr>
-              <w:t>airport_agency_code</w:t>
-            </w:r>
-            <w:proofErr w:type="spellEnd"/>
+            <w:r>
+              <w:rPr>
+                <w:lang w:val="fr-FR"/>
+              </w:rPr>
+              <w:t>A</w:t>
+            </w:r>
+            <w:r>
+              <w:rPr>
+                <w:lang w:val="fr-FR"/>
+              </w:rPr>
+              <w:t>irport</w:t>
+            </w:r>
+            <w:r>
+              <w:rPr>
+                <w:lang w:val="fr-FR"/>
+              </w:rPr>
+              <w:t xml:space="preserve"> </w:t>
+            </w:r>
+            <w:proofErr w:type="spellStart"/>
+            <w:r>
+              <w:rPr>
+                <w:lang w:val="fr-FR"/>
+              </w:rPr>
+              <w:t>agency</w:t>
+            </w:r>
+            <w:proofErr w:type="spellEnd"/>
+            <w:r>
+              <w:rPr>
+                <w:lang w:val="fr-FR"/>
+              </w:rPr>
+              <w:t xml:space="preserve"> </w:t>
+            </w:r>
+            <w:r>
+              <w:rPr>
+                <w:lang w:val="fr-FR"/>
+              </w:rPr>
+              <w:t>code</w:t>
+            </w:r>
           </w:p>
         </w:tc>
       </w:tr>
@@ -8256,9 +9115,39 @@
               <w:rPr>
                 <w:lang w:val="fr-FR"/>
               </w:rPr>
-              <w:t>started_process_date</w:t>
-            </w:r>
-            <w:proofErr w:type="spellEnd"/>
+              <w:t>S</w:t>
+            </w:r>
+            <w:r>
+              <w:rPr>
+                <w:lang w:val="fr-FR"/>
+              </w:rPr>
+              <w:t>tarted</w:t>
+            </w:r>
+            <w:proofErr w:type="spellEnd"/>
+            <w:r>
+              <w:rPr>
+                <w:lang w:val="fr-FR"/>
+              </w:rPr>
+              <w:t xml:space="preserve"> </w:t>
+            </w:r>
+            <w:r>
+              <w:rPr>
+                <w:lang w:val="fr-FR"/>
+              </w:rPr>
+              <w:t>process</w:t>
+            </w:r>
+            <w:r>
+              <w:rPr>
+                <w:lang w:val="fr-FR"/>
+              </w:rPr>
+              <w:t xml:space="preserve"> </w:t>
+            </w:r>
+            <w:r>
+              <w:rPr>
+                <w:lang w:val="fr-FR"/>
+              </w:rPr>
+              <w:t>date</w:t>
+            </w:r>
           </w:p>
         </w:tc>
       </w:tr>
@@ -8350,9 +9239,55 @@
               <w:rPr>
                 <w:lang w:val="fr-FR"/>
               </w:rPr>
-              <w:t>current_travel_agency_identifier</w:t>
-            </w:r>
-            <w:proofErr w:type="spellEnd"/>
+              <w:t>C</w:t>
+            </w:r>
+            <w:r>
+              <w:rPr>
+                <w:lang w:val="fr-FR"/>
+              </w:rPr>
+              <w:t>urrent</w:t>
+            </w:r>
+            <w:proofErr w:type="spellEnd"/>
+            <w:r>
+              <w:rPr>
+                <w:lang w:val="fr-FR"/>
+              </w:rPr>
+              <w:t xml:space="preserve"> </w:t>
+            </w:r>
+            <w:proofErr w:type="spellStart"/>
+            <w:r>
+              <w:rPr>
+                <w:lang w:val="fr-FR"/>
+              </w:rPr>
+              <w:t>travel</w:t>
+            </w:r>
+            <w:proofErr w:type="spellEnd"/>
+            <w:r>
+              <w:rPr>
+                <w:lang w:val="fr-FR"/>
+              </w:rPr>
+              <w:t xml:space="preserve"> </w:t>
+            </w:r>
+            <w:proofErr w:type="spellStart"/>
+            <w:r>
+              <w:rPr>
+                <w:lang w:val="fr-FR"/>
+              </w:rPr>
+              <w:t>agency</w:t>
+            </w:r>
+            <w:proofErr w:type="spellEnd"/>
+            <w:r>
+              <w:rPr>
+                <w:lang w:val="fr-FR"/>
+              </w:rPr>
+              <w:t xml:space="preserve"> </w:t>
+            </w:r>
+            <w:r>
+              <w:rPr>
+                <w:lang w:val="fr-FR"/>
+              </w:rPr>
+              <w:t>identifier</w:t>
+            </w:r>
           </w:p>
         </w:tc>
       </w:tr>
@@ -8439,14 +9374,44 @@
                 <w:lang w:val="fr-FR"/>
               </w:rPr>
             </w:pPr>
-            <w:proofErr w:type="spellStart"/>
-            <w:r>
-              <w:rPr>
-                <w:lang w:val="fr-FR"/>
-              </w:rPr>
-              <w:t>ticket_payment_part</w:t>
-            </w:r>
-            <w:proofErr w:type="spellEnd"/>
+            <w:r>
+              <w:rPr>
+                <w:lang w:val="fr-FR"/>
+              </w:rPr>
+              <w:t>T</w:t>
+            </w:r>
+            <w:r>
+              <w:rPr>
+                <w:lang w:val="fr-FR"/>
+              </w:rPr>
+              <w:t>icket</w:t>
+            </w:r>
+            <w:r>
+              <w:rPr>
+                <w:lang w:val="fr-FR"/>
+              </w:rPr>
+              <w:t xml:space="preserve"> </w:t>
+            </w:r>
+            <w:proofErr w:type="spellStart"/>
+            <w:r>
+              <w:rPr>
+                <w:lang w:val="fr-FR"/>
+              </w:rPr>
+              <w:t>payment</w:t>
+            </w:r>
+            <w:proofErr w:type="spellEnd"/>
+            <w:r>
+              <w:rPr>
+                <w:lang w:val="fr-FR"/>
+              </w:rPr>
+              <w:t xml:space="preserve"> </w:t>
+            </w:r>
+            <w:r>
+              <w:rPr>
+                <w:lang w:val="fr-FR"/>
+              </w:rPr>
+              <w:t>part</w:t>
+            </w:r>
           </w:p>
         </w:tc>
       </w:tr>
@@ -8538,9 +9503,27 @@
               <w:rPr>
                 <w:lang w:val="fr-FR"/>
               </w:rPr>
-              <w:t>adjustment_part</w:t>
-            </w:r>
-            <w:proofErr w:type="spellEnd"/>
+              <w:t>A</w:t>
+            </w:r>
+            <w:r>
+              <w:rPr>
+                <w:lang w:val="fr-FR"/>
+              </w:rPr>
+              <w:t>djustment</w:t>
+            </w:r>
+            <w:proofErr w:type="spellEnd"/>
+            <w:r>
+              <w:rPr>
+                <w:lang w:val="fr-FR"/>
+              </w:rPr>
+              <w:t xml:space="preserve"> </w:t>
+            </w:r>
+            <w:r>
+              <w:rPr>
+                <w:lang w:val="fr-FR"/>
+              </w:rPr>
+              <w:t>part</w:t>
+            </w:r>
           </w:p>
         </w:tc>
       </w:tr>
@@ -8627,14 +9610,44 @@
                 <w:lang w:val="fr-FR"/>
               </w:rPr>
             </w:pPr>
-            <w:proofErr w:type="spellStart"/>
-            <w:r>
-              <w:rPr>
-                <w:lang w:val="fr-FR"/>
-              </w:rPr>
-              <w:t>emd_cancellation_part</w:t>
-            </w:r>
-            <w:proofErr w:type="spellEnd"/>
+            <w:r>
+              <w:rPr>
+                <w:lang w:val="fr-FR"/>
+              </w:rPr>
+              <w:t>E</w:t>
+            </w:r>
+            <w:r>
+              <w:rPr>
+                <w:lang w:val="fr-FR"/>
+              </w:rPr>
+              <w:t>MD</w:t>
+            </w:r>
+            <w:r>
+              <w:rPr>
+                <w:lang w:val="fr-FR"/>
+              </w:rPr>
+              <w:t xml:space="preserve"> </w:t>
+            </w:r>
+            <w:proofErr w:type="spellStart"/>
+            <w:r>
+              <w:rPr>
+                <w:lang w:val="fr-FR"/>
+              </w:rPr>
+              <w:t>cancellation</w:t>
+            </w:r>
+            <w:proofErr w:type="spellEnd"/>
+            <w:r>
+              <w:rPr>
+                <w:lang w:val="fr-FR"/>
+              </w:rPr>
+              <w:t xml:space="preserve"> </w:t>
+            </w:r>
+            <w:r>
+              <w:rPr>
+                <w:lang w:val="fr-FR"/>
+              </w:rPr>
+              <w:t>part</w:t>
+            </w:r>
           </w:p>
         </w:tc>
       </w:tr>
@@ -8721,14 +9734,44 @@
                 <w:lang w:val="fr-FR"/>
               </w:rPr>
             </w:pPr>
-            <w:proofErr w:type="spellStart"/>
-            <w:r>
-              <w:rPr>
-                <w:lang w:val="fr-FR"/>
-              </w:rPr>
-              <w:t>ticket_cancellation_part</w:t>
-            </w:r>
-            <w:proofErr w:type="spellEnd"/>
+            <w:r>
+              <w:rPr>
+                <w:lang w:val="fr-FR"/>
+              </w:rPr>
+              <w:t>T</w:t>
+            </w:r>
+            <w:r>
+              <w:rPr>
+                <w:lang w:val="fr-FR"/>
+              </w:rPr>
+              <w:t>icket</w:t>
+            </w:r>
+            <w:r>
+              <w:rPr>
+                <w:lang w:val="fr-FR"/>
+              </w:rPr>
+              <w:t xml:space="preserve"> </w:t>
+            </w:r>
+            <w:proofErr w:type="spellStart"/>
+            <w:r>
+              <w:rPr>
+                <w:lang w:val="fr-FR"/>
+              </w:rPr>
+              <w:t>cancellation</w:t>
+            </w:r>
+            <w:proofErr w:type="spellEnd"/>
+            <w:r>
+              <w:rPr>
+                <w:lang w:val="fr-FR"/>
+              </w:rPr>
+              <w:t xml:space="preserve"> </w:t>
+            </w:r>
+            <w:r>
+              <w:rPr>
+                <w:lang w:val="fr-FR"/>
+              </w:rPr>
+              <w:t>part</w:t>
+            </w:r>
           </w:p>
         </w:tc>
       </w:tr>
@@ -8810,22 +9853,33 @@
             <w:tcW w:w="4907" w:type="dxa"/>
           </w:tcPr>
           <w:p>
-            <w:proofErr w:type="spellStart"/>
-            <w:r>
-              <w:t>emd_no</w:t>
-            </w:r>
-            <w:proofErr w:type="spellEnd"/>
-            <w:r>
-              <w:t xml:space="preserve">_ </w:t>
-            </w:r>
-            <w:proofErr w:type="spellStart"/>
-            <w:r>
-              <w:t>number_possible_d</w:t>
+            <w:r>
+              <w:t xml:space="preserve">EMD </w:t>
+            </w:r>
+            <w:r>
+              <w:t>no</w:t>
+            </w:r>
+            <w:r>
+              <w:t xml:space="preserve"> </w:t>
+            </w:r>
+            <w:r>
+              <w:t>number</w:t>
+            </w:r>
+            <w:r>
+              <w:t xml:space="preserve"> </w:t>
+            </w:r>
+            <w:r>
+              <w:t>possible</w:t>
+            </w:r>
+            <w:r>
+              <w:t xml:space="preserve"> </w:t>
+            </w:r>
+            <w:r>
+              <w:t>d</w:t>
             </w:r>
             <w:r>
               <w:t>esignation</w:t>
             </w:r>
-            <w:proofErr w:type="spellEnd"/>
           </w:p>
         </w:tc>
       </w:tr>
@@ -8912,11 +9966,36 @@
                 <w:tab w:val="left" w:pos="1277"/>
               </w:tabs>
             </w:pPr>
-            <w:proofErr w:type="spellStart"/>
-            <w:r>
-              <w:t>default_assigned_passenger_on_object</w:t>
-            </w:r>
-            <w:proofErr w:type="spellEnd"/>
+            <w:r>
+              <w:t>D</w:t>
+            </w:r>
+            <w:r>
+              <w:t>efault</w:t>
+            </w:r>
+            <w:r>
+              <w:t xml:space="preserve"> </w:t>
+            </w:r>
+            <w:r>
+              <w:t>assigned</w:t>
+            </w:r>
+            <w:r>
+              <w:t xml:space="preserve"> </w:t>
+            </w:r>
+            <w:r>
+              <w:t>passenger</w:t>
+            </w:r>
+            <w:r>
+              <w:t xml:space="preserve"> </w:t>
+            </w:r>
+            <w:r>
+              <w:t>on</w:t>
+            </w:r>
+            <w:r>
+              <w:t xml:space="preserve"> </w:t>
+            </w:r>
+            <w:r>
+              <w:t>object</w:t>
+            </w:r>
           </w:p>
         </w:tc>
       </w:tr>
@@ -9003,79 +10082,55 @@
                 <w:tab w:val="left" w:pos="1277"/>
               </w:tabs>
             </w:pPr>
-            <w:proofErr w:type="spellStart"/>
-            <w:r>
-              <w:t>emd_balancing_statement_part</w:t>
-            </w:r>
-            <w:proofErr w:type="spellEnd"/>
-          </w:p>
-        </w:tc>
-      </w:tr>
-      <w:tr>
-        <w:tc>
-          <w:tcPr>
-            <w:tcW w:w="2979" w:type="dxa"/>
-            <w:shd w:val="clear" w:color="auto" w:fill="F2F2F2" w:themeFill="background1" w:themeFillShade="F2"/>
-          </w:tcPr>
-          <w:p>
-            <w:pPr>
-              <w:rPr>
-                <w:lang w:val="fr-FR"/>
-              </w:rPr>
-            </w:pPr>
-            <w:r>
-              <w:rPr>
-                <w:lang w:val="fr-FR"/>
-              </w:rPr>
-              <w:t xml:space="preserve">Ticket </w:t>
-            </w:r>
-            <w:proofErr w:type="spellStart"/>
-            <w:r>
-              <w:rPr>
-                <w:lang w:val="fr-FR"/>
-              </w:rPr>
-              <w:t>parser</w:t>
-            </w:r>
-            <w:proofErr w:type="spellEnd"/>
-            <w:r>
-              <w:rPr>
-                <w:lang w:val="fr-FR"/>
-              </w:rPr>
-              <w:t xml:space="preserve"> </w:t>
-            </w:r>
-            <w:proofErr w:type="spellStart"/>
-            <w:r>
-              <w:rPr>
-                <w:lang w:val="fr-FR"/>
-              </w:rPr>
-              <w:t>tools</w:t>
-            </w:r>
-            <w:proofErr w:type="spellEnd"/>
-          </w:p>
-        </w:tc>
-        <w:tc>
-          <w:tcPr>
-            <w:tcW w:w="1459" w:type="dxa"/>
-            <w:shd w:val="clear" w:color="auto" w:fill="F2F2F2" w:themeFill="background1" w:themeFillShade="F2"/>
-          </w:tcPr>
-          <w:p>
-            <w:pPr>
-              <w:rPr>
-                <w:lang w:val="fr-FR"/>
-              </w:rPr>
-            </w:pPr>
-            <w:r>
-              <w:rPr>
-                <w:lang w:val="fr-FR"/>
-              </w:rPr>
-              <w:t>Ticket</w:t>
-            </w:r>
-          </w:p>
-        </w:tc>
-        <w:tc>
-          <w:tcPr>
-            <w:tcW w:w="4907" w:type="dxa"/>
-            <w:shd w:val="clear" w:color="auto" w:fill="F2F2F2" w:themeFill="background1" w:themeFillShade="F2"/>
+            <w:r>
+              <w:t xml:space="preserve">EMD </w:t>
+            </w:r>
+            <w:r>
+              <w:t>balancing</w:t>
+            </w:r>
+            <w:r>
+              <w:t xml:space="preserve"> </w:t>
+            </w:r>
+            <w:r>
+              <w:t>statement</w:t>
+            </w:r>
+            <w:r>
+              <w:t xml:space="preserve"> </w:t>
+            </w:r>
+            <w:r>
+              <w:t>part</w:t>
+            </w:r>
+          </w:p>
+        </w:tc>
+      </w:tr>
+      <w:tr>
+        <w:tc>
+          <w:tcPr>
+            <w:tcW w:w="2979" w:type="dxa"/>
+          </w:tcPr>
+          <w:p>
+            <w:pPr>
+              <w:rPr>
+                <w:lang w:val="fr-FR"/>
+              </w:rPr>
+            </w:pPr>
+          </w:p>
+        </w:tc>
+        <w:tc>
+          <w:tcPr>
+            <w:tcW w:w="1459" w:type="dxa"/>
+          </w:tcPr>
+          <w:p>
+            <w:pPr>
+              <w:rPr>
+                <w:lang w:val="fr-FR"/>
+              </w:rPr>
+            </w:pPr>
+          </w:p>
+        </w:tc>
+        <w:tc>
+          <w:tcPr>
+            <w:tcW w:w="4907" w:type="dxa"/>
           </w:tcPr>
           <w:p>
             <w:pPr>
@@ -9083,11 +10138,6 @@
                 <w:tab w:val="left" w:pos="1277"/>
               </w:tabs>
             </w:pPr>
-            <w:proofErr w:type="spellStart"/>
-            <w:r>
-              <w:t>ticket_identifier</w:t>
-            </w:r>
-            <w:proofErr w:type="spellEnd"/>
           </w:p>
         </w:tc>
       </w:tr>
@@ -9163,11 +10213,18 @@
                 <w:tab w:val="left" w:pos="1277"/>
               </w:tabs>
             </w:pPr>
-            <w:proofErr w:type="spellStart"/>
-            <w:r>
-              <w:t>related_pnr_number_identifier</w:t>
-            </w:r>
-            <w:proofErr w:type="spellEnd"/>
+            <w:r>
+              <w:t>T</w:t>
+            </w:r>
+            <w:r>
+              <w:t>icket</w:t>
+            </w:r>
+            <w:r>
+              <w:t xml:space="preserve"> </w:t>
+            </w:r>
+            <w:r>
+              <w:t>identifier</w:t>
+            </w:r>
           </w:p>
         </w:tc>
       </w:tr>
@@ -9243,11 +10300,24 @@
                 <w:tab w:val="left" w:pos="1277"/>
               </w:tabs>
             </w:pPr>
-            <w:proofErr w:type="spellStart"/>
-            <w:r>
-              <w:t>ticket_issuing_date_identifier</w:t>
-            </w:r>
-            <w:proofErr w:type="spellEnd"/>
+            <w:r>
+              <w:t>R</w:t>
+            </w:r>
+            <w:r>
+              <w:t>elated</w:t>
+            </w:r>
+            <w:r>
+              <w:t xml:space="preserve"> PNR </w:t>
+            </w:r>
+            <w:r>
+              <w:t>number</w:t>
+            </w:r>
+            <w:r>
+              <w:t xml:space="preserve"> </w:t>
+            </w:r>
+            <w:r>
+              <w:t>identifier</w:t>
+            </w:r>
           </w:p>
         </w:tc>
       </w:tr>
@@ -9323,11 +10393,30 @@
                 <w:tab w:val="left" w:pos="1277"/>
               </w:tabs>
             </w:pPr>
-            <w:proofErr w:type="spellStart"/>
-            <w:r>
-              <w:t>all_possible_ticket_statuses</w:t>
-            </w:r>
-            <w:proofErr w:type="spellEnd"/>
+            <w:r>
+              <w:t>T</w:t>
+            </w:r>
+            <w:r>
+              <w:t>icket</w:t>
+            </w:r>
+            <w:r>
+              <w:t xml:space="preserve"> </w:t>
+            </w:r>
+            <w:r>
+              <w:t>issuing</w:t>
+            </w:r>
+            <w:r>
+              <w:t xml:space="preserve"> </w:t>
+            </w:r>
+            <w:r>
+              <w:t>date</w:t>
+            </w:r>
+            <w:r>
+              <w:t xml:space="preserve"> </w:t>
+            </w:r>
+            <w:r>
+              <w:t>identifier</w:t>
+            </w:r>
           </w:p>
         </w:tc>
       </w:tr>
@@ -9403,11 +10492,30 @@
                 <w:tab w:val="left" w:pos="1277"/>
               </w:tabs>
             </w:pPr>
-            <w:proofErr w:type="spellStart"/>
-            <w:r>
-              <w:t>it_fare_identifier</w:t>
-            </w:r>
-            <w:proofErr w:type="spellEnd"/>
+            <w:r>
+              <w:t>A</w:t>
+            </w:r>
+            <w:r>
+              <w:t>ll</w:t>
+            </w:r>
+            <w:r>
+              <w:t xml:space="preserve"> </w:t>
+            </w:r>
+            <w:r>
+              <w:t>possible</w:t>
+            </w:r>
+            <w:r>
+              <w:t xml:space="preserve"> </w:t>
+            </w:r>
+            <w:r>
+              <w:t>ticket</w:t>
+            </w:r>
+            <w:r>
+              <w:t xml:space="preserve"> </w:t>
+            </w:r>
+            <w:r>
+              <w:t>statuses</w:t>
+            </w:r>
           </w:p>
         </w:tc>
       </w:tr>
@@ -9483,11 +10591,18 @@
                 <w:tab w:val="left" w:pos="1277"/>
               </w:tabs>
             </w:pPr>
-            <w:proofErr w:type="spellStart"/>
-            <w:r>
-              <w:t>no_adc_identifier</w:t>
-            </w:r>
-            <w:proofErr w:type="spellEnd"/>
+            <w:r>
+              <w:t xml:space="preserve">IT </w:t>
+            </w:r>
+            <w:r>
+              <w:t>fare</w:t>
+            </w:r>
+            <w:r>
+              <w:t xml:space="preserve"> </w:t>
+            </w:r>
+            <w:r>
+              <w:t>identifier</w:t>
+            </w:r>
           </w:p>
         </w:tc>
       </w:tr>
@@ -9563,11 +10678,12 @@
                 <w:tab w:val="left" w:pos="1277"/>
               </w:tabs>
             </w:pPr>
-            <w:proofErr w:type="spellStart"/>
-            <w:r>
-              <w:t>cost_modification_identifier</w:t>
-            </w:r>
-            <w:proofErr w:type="spellEnd"/>
+            <w:r>
+              <w:t xml:space="preserve">NO ADC </w:t>
+            </w:r>
+            <w:r>
+              <w:t>identifier</w:t>
+            </w:r>
           </w:p>
         </w:tc>
       </w:tr>
@@ -9643,11 +10759,24 @@
                 <w:tab w:val="left" w:pos="1277"/>
               </w:tabs>
             </w:pPr>
-            <w:proofErr w:type="spellStart"/>
-            <w:r>
-              <w:t>prime_ticket_identifier</w:t>
-            </w:r>
-            <w:proofErr w:type="spellEnd"/>
+            <w:r>
+              <w:t>C</w:t>
+            </w:r>
+            <w:r>
+              <w:t>ost</w:t>
+            </w:r>
+            <w:r>
+              <w:t xml:space="preserve"> </w:t>
+            </w:r>
+            <w:r>
+              <w:t>modification</w:t>
+            </w:r>
+            <w:r>
+              <w:t xml:space="preserve"> </w:t>
+            </w:r>
+            <w:r>
+              <w:t>identifier</w:t>
+            </w:r>
           </w:p>
         </w:tc>
       </w:tr>
@@ -9723,11 +10852,24 @@
                 <w:tab w:val="left" w:pos="1277"/>
               </w:tabs>
             </w:pPr>
-            <w:proofErr w:type="spellStart"/>
-            <w:r>
-              <w:t>invol_remote_identifier</w:t>
-            </w:r>
-            <w:proofErr w:type="spellEnd"/>
+            <w:r>
+              <w:t>P</w:t>
+            </w:r>
+            <w:r>
+              <w:t>rime</w:t>
+            </w:r>
+            <w:r>
+              <w:t xml:space="preserve"> </w:t>
+            </w:r>
+            <w:r>
+              <w:t>ticket</w:t>
+            </w:r>
+            <w:r>
+              <w:t xml:space="preserve"> </w:t>
+            </w:r>
+            <w:r>
+              <w:t>identifier</w:t>
+            </w:r>
           </w:p>
         </w:tc>
       </w:tr>
@@ -9805,9 +10947,24 @@
             </w:pPr>
             <w:proofErr w:type="spellStart"/>
             <w:r>
-              <w:t>credit_note_ticket_identifier</w:t>
-            </w:r>
-            <w:proofErr w:type="spellEnd"/>
+              <w:t>I</w:t>
+            </w:r>
+            <w:r>
+              <w:t>nvol</w:t>
+            </w:r>
+            <w:proofErr w:type="spellEnd"/>
+            <w:r>
+              <w:t xml:space="preserve"> </w:t>
+            </w:r>
+            <w:r>
+              <w:t>remote</w:t>
+            </w:r>
+            <w:r>
+              <w:t xml:space="preserve"> </w:t>
+            </w:r>
+            <w:r>
+              <w:t>identifier</w:t>
+            </w:r>
           </w:p>
         </w:tc>
       </w:tr>
@@ -9883,11 +11040,30 @@
                 <w:tab w:val="left" w:pos="1277"/>
               </w:tabs>
             </w:pPr>
-            <w:proofErr w:type="spellStart"/>
-            <w:r>
-              <w:t>gp_ticket_identifier</w:t>
-            </w:r>
-            <w:proofErr w:type="spellEnd"/>
+            <w:r>
+              <w:t>C</w:t>
+            </w:r>
+            <w:r>
+              <w:t>redit</w:t>
+            </w:r>
+            <w:r>
+              <w:t xml:space="preserve"> </w:t>
+            </w:r>
+            <w:r>
+              <w:t>note</w:t>
+            </w:r>
+            <w:r>
+              <w:t xml:space="preserve"> </w:t>
+            </w:r>
+            <w:r>
+              <w:t>ticket</w:t>
+            </w:r>
+            <w:r>
+              <w:t xml:space="preserve"> </w:t>
+            </w:r>
+            <w:r>
+              <w:t>identifier</w:t>
+            </w:r>
           </w:p>
         </w:tc>
       </w:tr>
@@ -9963,95 +11139,87 @@
                 <w:tab w:val="left" w:pos="1277"/>
               </w:tabs>
             </w:pPr>
-            <w:proofErr w:type="spellStart"/>
-            <w:r>
-              <w:t>cost_detail_identifier</w:t>
-            </w:r>
-            <w:proofErr w:type="spellEnd"/>
-          </w:p>
-        </w:tc>
-      </w:tr>
-      <w:tr>
-        <w:tc>
-          <w:tcPr>
-            <w:tcW w:w="2979" w:type="dxa"/>
-            <w:shd w:val="clear" w:color="auto" w:fill="FFFFFF" w:themeFill="background1"/>
-          </w:tcPr>
-          <w:p>
-            <w:pPr>
-              <w:rPr>
-                <w:lang w:val="fr-FR"/>
-              </w:rPr>
-            </w:pPr>
-            <w:r>
-              <w:rPr>
-                <w:lang w:val="fr-FR"/>
-              </w:rPr>
-              <w:t xml:space="preserve">Service </w:t>
-            </w:r>
-            <w:proofErr w:type="spellStart"/>
-            <w:r>
-              <w:rPr>
-                <w:lang w:val="fr-FR"/>
-              </w:rPr>
-              <w:t>fees</w:t>
-            </w:r>
-            <w:proofErr w:type="spellEnd"/>
-            <w:r>
-              <w:rPr>
-                <w:lang w:val="fr-FR"/>
-              </w:rPr>
-              <w:t xml:space="preserve"> </w:t>
-            </w:r>
-            <w:proofErr w:type="spellStart"/>
-            <w:r>
-              <w:rPr>
-                <w:lang w:val="fr-FR"/>
-              </w:rPr>
-              <w:t>decrease</w:t>
-            </w:r>
-            <w:proofErr w:type="spellEnd"/>
-            <w:r>
-              <w:rPr>
-                <w:lang w:val="fr-FR"/>
-              </w:rPr>
-              <w:t xml:space="preserve"> </w:t>
-            </w:r>
-            <w:proofErr w:type="spellStart"/>
-            <w:r>
-              <w:rPr>
-                <w:lang w:val="fr-FR"/>
-              </w:rPr>
-              <w:t>request</w:t>
-            </w:r>
-            <w:proofErr w:type="spellEnd"/>
-          </w:p>
-        </w:tc>
-        <w:tc>
-          <w:tcPr>
-            <w:tcW w:w="1459" w:type="dxa"/>
-            <w:shd w:val="clear" w:color="auto" w:fill="FFFFFF" w:themeFill="background1"/>
-          </w:tcPr>
-          <w:p>
-            <w:pPr>
-              <w:rPr>
-                <w:lang w:val="fr-FR"/>
-              </w:rPr>
-            </w:pPr>
-            <w:proofErr w:type="spellStart"/>
-            <w:r>
-              <w:rPr>
-                <w:lang w:val="fr-FR"/>
-              </w:rPr>
-              <w:t>Fee</w:t>
-            </w:r>
-            <w:proofErr w:type="spellEnd"/>
-          </w:p>
-        </w:tc>
-        <w:tc>
-          <w:tcPr>
-            <w:tcW w:w="4907" w:type="dxa"/>
-            <w:shd w:val="clear" w:color="auto" w:fill="FFFFFF" w:themeFill="background1"/>
+            <w:r>
+              <w:t xml:space="preserve">GP </w:t>
+            </w:r>
+            <w:r>
+              <w:t>ticket</w:t>
+            </w:r>
+            <w:r>
+              <w:t xml:space="preserve"> </w:t>
+            </w:r>
+            <w:r>
+              <w:t>identifier</w:t>
+            </w:r>
+          </w:p>
+        </w:tc>
+      </w:tr>
+      <w:tr>
+        <w:tc>
+          <w:tcPr>
+            <w:tcW w:w="2979" w:type="dxa"/>
+            <w:shd w:val="clear" w:color="auto" w:fill="F2F2F2" w:themeFill="background1" w:themeFillShade="F2"/>
+          </w:tcPr>
+          <w:p>
+            <w:pPr>
+              <w:rPr>
+                <w:lang w:val="fr-FR"/>
+              </w:rPr>
+            </w:pPr>
+            <w:r>
+              <w:rPr>
+                <w:lang w:val="fr-FR"/>
+              </w:rPr>
+              <w:lastRenderedPageBreak/>
+              <w:t xml:space="preserve">Ticket </w:t>
+            </w:r>
+            <w:proofErr w:type="spellStart"/>
+            <w:r>
+              <w:rPr>
+                <w:lang w:val="fr-FR"/>
+              </w:rPr>
+              <w:t>parser</w:t>
+            </w:r>
+            <w:proofErr w:type="spellEnd"/>
+            <w:r>
+              <w:rPr>
+                <w:lang w:val="fr-FR"/>
+              </w:rPr>
+              <w:t xml:space="preserve"> </w:t>
+            </w:r>
+            <w:proofErr w:type="spellStart"/>
+            <w:r>
+              <w:rPr>
+                <w:lang w:val="fr-FR"/>
+              </w:rPr>
+              <w:t>tools</w:t>
+            </w:r>
+            <w:proofErr w:type="spellEnd"/>
+          </w:p>
+        </w:tc>
+        <w:tc>
+          <w:tcPr>
+            <w:tcW w:w="1459" w:type="dxa"/>
+            <w:shd w:val="clear" w:color="auto" w:fill="F2F2F2" w:themeFill="background1" w:themeFillShade="F2"/>
+          </w:tcPr>
+          <w:p>
+            <w:pPr>
+              <w:rPr>
+                <w:lang w:val="fr-FR"/>
+              </w:rPr>
+            </w:pPr>
+            <w:r>
+              <w:rPr>
+                <w:lang w:val="fr-FR"/>
+              </w:rPr>
+              <w:t>Ticket</w:t>
+            </w:r>
+          </w:p>
+        </w:tc>
+        <w:tc>
+          <w:tcPr>
+            <w:tcW w:w="4907" w:type="dxa"/>
+            <w:shd w:val="clear" w:color="auto" w:fill="F2F2F2" w:themeFill="background1" w:themeFillShade="F2"/>
           </w:tcPr>
           <w:p>
             <w:pPr>
@@ -10059,95 +11227,58 @@
                 <w:tab w:val="left" w:pos="1277"/>
               </w:tabs>
             </w:pPr>
-            <w:proofErr w:type="spellStart"/>
-            <w:r>
-              <w:t>fee_request_response_recipient</w:t>
-            </w:r>
-            <w:proofErr w:type="spellEnd"/>
-          </w:p>
-        </w:tc>
-      </w:tr>
-      <w:tr>
-        <w:tc>
-          <w:tcPr>
-            <w:tcW w:w="2979" w:type="dxa"/>
-            <w:shd w:val="clear" w:color="auto" w:fill="FFFFFF" w:themeFill="background1"/>
-          </w:tcPr>
-          <w:p>
-            <w:pPr>
-              <w:rPr>
-                <w:lang w:val="fr-FR"/>
-              </w:rPr>
-            </w:pPr>
-            <w:r>
-              <w:rPr>
-                <w:lang w:val="fr-FR"/>
-              </w:rPr>
-              <w:t xml:space="preserve">Service </w:t>
-            </w:r>
-            <w:proofErr w:type="spellStart"/>
-            <w:r>
-              <w:rPr>
-                <w:lang w:val="fr-FR"/>
-              </w:rPr>
-              <w:t>fees</w:t>
-            </w:r>
-            <w:proofErr w:type="spellEnd"/>
-            <w:r>
-              <w:rPr>
-                <w:lang w:val="fr-FR"/>
-              </w:rPr>
-              <w:t xml:space="preserve"> </w:t>
-            </w:r>
-            <w:proofErr w:type="spellStart"/>
-            <w:r>
-              <w:rPr>
-                <w:lang w:val="fr-FR"/>
-              </w:rPr>
-              <w:t>decrease</w:t>
-            </w:r>
-            <w:proofErr w:type="spellEnd"/>
-            <w:r>
-              <w:rPr>
-                <w:lang w:val="fr-FR"/>
-              </w:rPr>
-              <w:t xml:space="preserve"> </w:t>
-            </w:r>
-            <w:proofErr w:type="spellStart"/>
-            <w:r>
-              <w:rPr>
-                <w:lang w:val="fr-FR"/>
-              </w:rPr>
-              <w:t>request</w:t>
-            </w:r>
-            <w:proofErr w:type="spellEnd"/>
-          </w:p>
-        </w:tc>
-        <w:tc>
-          <w:tcPr>
-            <w:tcW w:w="1459" w:type="dxa"/>
-            <w:shd w:val="clear" w:color="auto" w:fill="FFFFFF" w:themeFill="background1"/>
-          </w:tcPr>
-          <w:p>
-            <w:pPr>
-              <w:rPr>
-                <w:lang w:val="fr-FR"/>
-              </w:rPr>
-            </w:pPr>
-            <w:proofErr w:type="spellStart"/>
-            <w:r>
-              <w:rPr>
-                <w:lang w:val="fr-FR"/>
-              </w:rPr>
-              <w:t>Fee</w:t>
-            </w:r>
-            <w:proofErr w:type="spellEnd"/>
-          </w:p>
-        </w:tc>
-        <w:tc>
-          <w:tcPr>
-            <w:tcW w:w="4907" w:type="dxa"/>
-            <w:shd w:val="clear" w:color="auto" w:fill="FFFFFF" w:themeFill="background1"/>
+            <w:r>
+              <w:t>C</w:t>
+            </w:r>
+            <w:r>
+              <w:t>ost</w:t>
+            </w:r>
+            <w:r>
+              <w:t xml:space="preserve"> </w:t>
+            </w:r>
+            <w:r>
+              <w:t>detail</w:t>
+            </w:r>
+            <w:r>
+              <w:t xml:space="preserve"> </w:t>
+            </w:r>
+            <w:r>
+              <w:t>identifier</w:t>
+            </w:r>
+          </w:p>
+        </w:tc>
+      </w:tr>
+      <w:tr>
+        <w:tc>
+          <w:tcPr>
+            <w:tcW w:w="2979" w:type="dxa"/>
+            <w:shd w:val="clear" w:color="auto" w:fill="F2F2F2" w:themeFill="background1" w:themeFillShade="F2"/>
+          </w:tcPr>
+          <w:p>
+            <w:pPr>
+              <w:rPr>
+                <w:lang w:val="fr-FR"/>
+              </w:rPr>
+            </w:pPr>
+          </w:p>
+        </w:tc>
+        <w:tc>
+          <w:tcPr>
+            <w:tcW w:w="1459" w:type="dxa"/>
+            <w:shd w:val="clear" w:color="auto" w:fill="F2F2F2" w:themeFill="background1" w:themeFillShade="F2"/>
+          </w:tcPr>
+          <w:p>
+            <w:pPr>
+              <w:rPr>
+                <w:lang w:val="fr-FR"/>
+              </w:rPr>
+            </w:pPr>
+          </w:p>
+        </w:tc>
+        <w:tc>
+          <w:tcPr>
+            <w:tcW w:w="4907" w:type="dxa"/>
+            <w:shd w:val="clear" w:color="auto" w:fill="F2F2F2" w:themeFill="background1" w:themeFillShade="F2"/>
           </w:tcPr>
           <w:p>
             <w:pPr>
@@ -10155,11 +11286,6 @@
                 <w:tab w:val="left" w:pos="1277"/>
               </w:tabs>
             </w:pPr>
-            <w:proofErr w:type="spellStart"/>
-            <w:r>
-              <w:t>fee_decrease_request_response_sender</w:t>
-            </w:r>
-            <w:proofErr w:type="spellEnd"/>
           </w:p>
         </w:tc>
       </w:tr>
@@ -10179,7 +11305,6 @@
               <w:rPr>
                 <w:lang w:val="fr-FR"/>
               </w:rPr>
-              <w:lastRenderedPageBreak/>
               <w:t xml:space="preserve">Service </w:t>
             </w:r>
             <w:proofErr w:type="spellStart"/>
@@ -10252,38 +11377,93 @@
                 <w:tab w:val="left" w:pos="1277"/>
               </w:tabs>
             </w:pPr>
-            <w:proofErr w:type="spellStart"/>
-            <w:r>
-              <w:t>fee_decrease_request_response_recipients</w:t>
-            </w:r>
-            <w:proofErr w:type="spellEnd"/>
-          </w:p>
-        </w:tc>
-      </w:tr>
-      <w:tr>
-        <w:tc>
-          <w:tcPr>
-            <w:tcW w:w="2979" w:type="dxa"/>
-            <w:shd w:val="clear" w:color="auto" w:fill="F2F2F2" w:themeFill="background1" w:themeFillShade="F2"/>
-          </w:tcPr>
-          <w:p>
-            <w:pPr>
-              <w:rPr>
-                <w:lang w:val="fr-FR"/>
-              </w:rPr>
-            </w:pPr>
-            <w:r>
-              <w:rPr>
-                <w:lang w:val="fr-FR"/>
-              </w:rPr>
-              <w:t>Report email</w:t>
-            </w:r>
-          </w:p>
-        </w:tc>
-        <w:tc>
-          <w:tcPr>
-            <w:tcW w:w="1459" w:type="dxa"/>
-            <w:shd w:val="clear" w:color="auto" w:fill="F2F2F2" w:themeFill="background1" w:themeFillShade="F2"/>
+            <w:r>
+              <w:t>F</w:t>
+            </w:r>
+            <w:r>
+              <w:t>ee</w:t>
+            </w:r>
+            <w:r>
+              <w:t xml:space="preserve"> </w:t>
+            </w:r>
+            <w:r>
+              <w:t>request</w:t>
+            </w:r>
+            <w:r>
+              <w:t xml:space="preserve"> </w:t>
+            </w:r>
+            <w:r>
+              <w:t>response</w:t>
+            </w:r>
+            <w:r>
+              <w:t xml:space="preserve"> </w:t>
+            </w:r>
+            <w:r>
+              <w:t>recipient</w:t>
+            </w:r>
+          </w:p>
+        </w:tc>
+      </w:tr>
+      <w:tr>
+        <w:tc>
+          <w:tcPr>
+            <w:tcW w:w="2979" w:type="dxa"/>
+            <w:shd w:val="clear" w:color="auto" w:fill="FFFFFF" w:themeFill="background1"/>
+          </w:tcPr>
+          <w:p>
+            <w:pPr>
+              <w:rPr>
+                <w:lang w:val="fr-FR"/>
+              </w:rPr>
+            </w:pPr>
+            <w:r>
+              <w:rPr>
+                <w:lang w:val="fr-FR"/>
+              </w:rPr>
+              <w:t xml:space="preserve">Service </w:t>
+            </w:r>
+            <w:proofErr w:type="spellStart"/>
+            <w:r>
+              <w:rPr>
+                <w:lang w:val="fr-FR"/>
+              </w:rPr>
+              <w:t>fees</w:t>
+            </w:r>
+            <w:proofErr w:type="spellEnd"/>
+            <w:r>
+              <w:rPr>
+                <w:lang w:val="fr-FR"/>
+              </w:rPr>
+              <w:t xml:space="preserve"> </w:t>
+            </w:r>
+            <w:proofErr w:type="spellStart"/>
+            <w:r>
+              <w:rPr>
+                <w:lang w:val="fr-FR"/>
+              </w:rPr>
+              <w:t>decrease</w:t>
+            </w:r>
+            <w:proofErr w:type="spellEnd"/>
+            <w:r>
+              <w:rPr>
+                <w:lang w:val="fr-FR"/>
+              </w:rPr>
+              <w:t xml:space="preserve"> </w:t>
+            </w:r>
+            <w:proofErr w:type="spellStart"/>
+            <w:r>
+              <w:rPr>
+                <w:lang w:val="fr-FR"/>
+              </w:rPr>
+              <w:t>request</w:t>
+            </w:r>
+            <w:proofErr w:type="spellEnd"/>
+          </w:p>
+        </w:tc>
+        <w:tc>
+          <w:tcPr>
+            <w:tcW w:w="1459" w:type="dxa"/>
+            <w:shd w:val="clear" w:color="auto" w:fill="FFFFFF" w:themeFill="background1"/>
           </w:tcPr>
           <w:p>
             <w:pPr>
@@ -10304,7 +11484,7 @@
         <w:tc>
           <w:tcPr>
             <w:tcW w:w="4907" w:type="dxa"/>
-            <w:shd w:val="clear" w:color="auto" w:fill="F2F2F2" w:themeFill="background1" w:themeFillShade="F2"/>
+            <w:shd w:val="clear" w:color="auto" w:fill="FFFFFF" w:themeFill="background1"/>
           </w:tcPr>
           <w:p>
             <w:pPr>
@@ -10312,41 +11492,99 @@
                 <w:tab w:val="left" w:pos="1277"/>
               </w:tabs>
             </w:pPr>
-            <w:proofErr w:type="spellStart"/>
-            <w:r>
-              <w:t>fee_history_report_</w:t>
-            </w:r>
-            <w:r>
-              <w:t>local_recipients</w:t>
-            </w:r>
-            <w:proofErr w:type="spellEnd"/>
-          </w:p>
-        </w:tc>
-      </w:tr>
-      <w:tr>
-        <w:tc>
-          <w:tcPr>
-            <w:tcW w:w="2979" w:type="dxa"/>
-            <w:shd w:val="clear" w:color="auto" w:fill="F2F2F2" w:themeFill="background1" w:themeFillShade="F2"/>
-          </w:tcPr>
-          <w:p>
-            <w:pPr>
-              <w:rPr>
-                <w:lang w:val="fr-FR"/>
-              </w:rPr>
-            </w:pPr>
-            <w:r>
-              <w:rPr>
-                <w:lang w:val="fr-FR"/>
-              </w:rPr>
-              <w:t>Report email</w:t>
-            </w:r>
-          </w:p>
-        </w:tc>
-        <w:tc>
-          <w:tcPr>
-            <w:tcW w:w="1459" w:type="dxa"/>
-            <w:shd w:val="clear" w:color="auto" w:fill="F2F2F2" w:themeFill="background1" w:themeFillShade="F2"/>
+            <w:r>
+              <w:t>F</w:t>
+            </w:r>
+            <w:r>
+              <w:t>ee</w:t>
+            </w:r>
+            <w:r>
+              <w:t xml:space="preserve"> </w:t>
+            </w:r>
+            <w:r>
+              <w:t>decrease</w:t>
+            </w:r>
+            <w:r>
+              <w:t xml:space="preserve"> </w:t>
+            </w:r>
+            <w:r>
+              <w:t>request</w:t>
+            </w:r>
+            <w:r>
+              <w:t xml:space="preserve"> </w:t>
+            </w:r>
+            <w:r>
+              <w:t>response</w:t>
+            </w:r>
+            <w:r>
+              <w:t xml:space="preserve"> </w:t>
+            </w:r>
+            <w:r>
+              <w:t>sender</w:t>
+            </w:r>
+          </w:p>
+        </w:tc>
+      </w:tr>
+      <w:tr>
+        <w:tc>
+          <w:tcPr>
+            <w:tcW w:w="2979" w:type="dxa"/>
+            <w:shd w:val="clear" w:color="auto" w:fill="FFFFFF" w:themeFill="background1"/>
+          </w:tcPr>
+          <w:p>
+            <w:pPr>
+              <w:rPr>
+                <w:lang w:val="fr-FR"/>
+              </w:rPr>
+            </w:pPr>
+            <w:r>
+              <w:rPr>
+                <w:lang w:val="fr-FR"/>
+              </w:rPr>
+              <w:t xml:space="preserve">Service </w:t>
+            </w:r>
+            <w:proofErr w:type="spellStart"/>
+            <w:r>
+              <w:rPr>
+                <w:lang w:val="fr-FR"/>
+              </w:rPr>
+              <w:t>fees</w:t>
+            </w:r>
+            <w:proofErr w:type="spellEnd"/>
+            <w:r>
+              <w:rPr>
+                <w:lang w:val="fr-FR"/>
+              </w:rPr>
+              <w:t xml:space="preserve"> </w:t>
+            </w:r>
+            <w:proofErr w:type="spellStart"/>
+            <w:r>
+              <w:rPr>
+                <w:lang w:val="fr-FR"/>
+              </w:rPr>
+              <w:t>decrease</w:t>
+            </w:r>
+            <w:proofErr w:type="spellEnd"/>
+            <w:r>
+              <w:rPr>
+                <w:lang w:val="fr-FR"/>
+              </w:rPr>
+              <w:t xml:space="preserve"> </w:t>
+            </w:r>
+            <w:proofErr w:type="spellStart"/>
+            <w:r>
+              <w:rPr>
+                <w:lang w:val="fr-FR"/>
+              </w:rPr>
+              <w:t>request</w:t>
+            </w:r>
+            <w:proofErr w:type="spellEnd"/>
+          </w:p>
+        </w:tc>
+        <w:tc>
+          <w:tcPr>
+            <w:tcW w:w="1459" w:type="dxa"/>
+            <w:shd w:val="clear" w:color="auto" w:fill="FFFFFF" w:themeFill="background1"/>
           </w:tcPr>
           <w:p>
             <w:pPr>
@@ -10367,7 +11605,7 @@
         <w:tc>
           <w:tcPr>
             <w:tcW w:w="4907" w:type="dxa"/>
-            <w:shd w:val="clear" w:color="auto" w:fill="F2F2F2" w:themeFill="background1" w:themeFillShade="F2"/>
+            <w:shd w:val="clear" w:color="auto" w:fill="FFFFFF" w:themeFill="background1"/>
           </w:tcPr>
           <w:p>
             <w:pPr>
@@ -10377,10 +11615,7 @@
             </w:pPr>
             <w:proofErr w:type="spellStart"/>
             <w:r>
-              <w:t>fee_history_report_</w:t>
-            </w:r>
-            <w:r>
-              <w:t>customer_recipients</w:t>
+              <w:t>fee_decrease_request_response_recipients</w:t>
             </w:r>
             <w:proofErr w:type="spellEnd"/>
           </w:p>
@@ -10392,60 +11627,14 @@
             <w:tcW w:w="2979" w:type="dxa"/>
             <w:shd w:val="clear" w:color="auto" w:fill="FFFFFF" w:themeFill="background1"/>
           </w:tcPr>
-          <w:p>
-            <w:pPr>
-              <w:rPr>
-                <w:lang w:val="fr-FR"/>
-              </w:rPr>
-            </w:pPr>
-            <w:r>
-              <w:rPr>
-                <w:lang w:val="fr-FR"/>
-              </w:rPr>
-              <w:t xml:space="preserve">Pnr </w:t>
-            </w:r>
-            <w:proofErr w:type="spellStart"/>
-            <w:r>
-              <w:rPr>
-                <w:lang w:val="fr-FR"/>
-              </w:rPr>
-              <w:t>parser</w:t>
-            </w:r>
-            <w:proofErr w:type="spellEnd"/>
-            <w:r>
-              <w:rPr>
-                <w:lang w:val="fr-FR"/>
-              </w:rPr>
-              <w:t xml:space="preserve"> </w:t>
-            </w:r>
-            <w:proofErr w:type="spellStart"/>
-            <w:r>
-              <w:rPr>
-                <w:lang w:val="fr-FR"/>
-              </w:rPr>
-              <w:t>tools</w:t>
-            </w:r>
-            <w:proofErr w:type="spellEnd"/>
-          </w:p>
+          <w:p/>
         </w:tc>
         <w:tc>
           <w:tcPr>
             <w:tcW w:w="1459" w:type="dxa"/>
             <w:shd w:val="clear" w:color="auto" w:fill="FFFFFF" w:themeFill="background1"/>
           </w:tcPr>
-          <w:p>
-            <w:pPr>
-              <w:rPr>
-                <w:lang w:val="fr-FR"/>
-              </w:rPr>
-            </w:pPr>
-            <w:r>
-              <w:rPr>
-                <w:lang w:val="fr-FR"/>
-              </w:rPr>
-              <w:t>PNR</w:t>
-            </w:r>
-          </w:p>
+          <w:p/>
         </w:tc>
         <w:tc>
           <w:tcPr>
@@ -10458,79 +11647,54 @@
                 <w:tab w:val="left" w:pos="1277"/>
               </w:tabs>
             </w:pPr>
-            <w:proofErr w:type="spellStart"/>
-            <w:r>
-              <w:t>pnr_identifier</w:t>
-            </w:r>
-            <w:proofErr w:type="spellEnd"/>
-          </w:p>
-        </w:tc>
-      </w:tr>
-      <w:tr>
-        <w:tc>
-          <w:tcPr>
-            <w:tcW w:w="2979" w:type="dxa"/>
-            <w:shd w:val="clear" w:color="auto" w:fill="FFFFFF" w:themeFill="background1"/>
-          </w:tcPr>
-          <w:p>
-            <w:pPr>
-              <w:rPr>
-                <w:lang w:val="fr-FR"/>
-              </w:rPr>
-            </w:pPr>
-            <w:r>
-              <w:rPr>
-                <w:lang w:val="fr-FR"/>
-              </w:rPr>
-              <w:t xml:space="preserve">Pnr </w:t>
-            </w:r>
-            <w:proofErr w:type="spellStart"/>
-            <w:r>
-              <w:rPr>
-                <w:lang w:val="fr-FR"/>
-              </w:rPr>
-              <w:t>parser</w:t>
-            </w:r>
-            <w:proofErr w:type="spellEnd"/>
-            <w:r>
-              <w:rPr>
-                <w:lang w:val="fr-FR"/>
-              </w:rPr>
-              <w:t xml:space="preserve"> </w:t>
-            </w:r>
-            <w:proofErr w:type="spellStart"/>
-            <w:r>
-              <w:rPr>
-                <w:lang w:val="fr-FR"/>
-              </w:rPr>
-              <w:t>tools</w:t>
-            </w:r>
-            <w:proofErr w:type="spellEnd"/>
-          </w:p>
-        </w:tc>
-        <w:tc>
-          <w:tcPr>
-            <w:tcW w:w="1459" w:type="dxa"/>
-            <w:shd w:val="clear" w:color="auto" w:fill="FFFFFF" w:themeFill="background1"/>
-          </w:tcPr>
-          <w:p>
-            <w:pPr>
-              <w:rPr>
-                <w:lang w:val="fr-FR"/>
-              </w:rPr>
-            </w:pPr>
-            <w:r>
-              <w:rPr>
-                <w:lang w:val="fr-FR"/>
-              </w:rPr>
-              <w:t>PNR</w:t>
-            </w:r>
-          </w:p>
-        </w:tc>
-        <w:tc>
-          <w:tcPr>
-            <w:tcW w:w="4907" w:type="dxa"/>
-            <w:shd w:val="clear" w:color="auto" w:fill="FFFFFF" w:themeFill="background1"/>
+          </w:p>
+        </w:tc>
+      </w:tr>
+      <w:tr>
+        <w:tc>
+          <w:tcPr>
+            <w:tcW w:w="2979" w:type="dxa"/>
+            <w:shd w:val="clear" w:color="auto" w:fill="F2F2F2" w:themeFill="background1" w:themeFillShade="F2"/>
+          </w:tcPr>
+          <w:p>
+            <w:pPr>
+              <w:rPr>
+                <w:lang w:val="fr-FR"/>
+              </w:rPr>
+            </w:pPr>
+            <w:r>
+              <w:rPr>
+                <w:lang w:val="fr-FR"/>
+              </w:rPr>
+              <w:t>Report email</w:t>
+            </w:r>
+          </w:p>
+        </w:tc>
+        <w:tc>
+          <w:tcPr>
+            <w:tcW w:w="1459" w:type="dxa"/>
+            <w:shd w:val="clear" w:color="auto" w:fill="F2F2F2" w:themeFill="background1" w:themeFillShade="F2"/>
+          </w:tcPr>
+          <w:p>
+            <w:pPr>
+              <w:rPr>
+                <w:lang w:val="fr-FR"/>
+              </w:rPr>
+            </w:pPr>
+            <w:proofErr w:type="spellStart"/>
+            <w:r>
+              <w:rPr>
+                <w:lang w:val="fr-FR"/>
+              </w:rPr>
+              <w:t>Fee</w:t>
+            </w:r>
+            <w:proofErr w:type="spellEnd"/>
+          </w:p>
+        </w:tc>
+        <w:tc>
+          <w:tcPr>
+            <w:tcW w:w="4907" w:type="dxa"/>
+            <w:shd w:val="clear" w:color="auto" w:fill="F2F2F2" w:themeFill="background1" w:themeFillShade="F2"/>
           </w:tcPr>
           <w:p>
             <w:pPr>
@@ -10538,79 +11702,84 @@
                 <w:tab w:val="left" w:pos="1277"/>
               </w:tabs>
             </w:pPr>
-            <w:proofErr w:type="spellStart"/>
-            <w:r>
-              <w:t>pnr_type</w:t>
-            </w:r>
-            <w:proofErr w:type="spellEnd"/>
-          </w:p>
-        </w:tc>
-      </w:tr>
-      <w:tr>
-        <w:tc>
-          <w:tcPr>
-            <w:tcW w:w="2979" w:type="dxa"/>
-            <w:shd w:val="clear" w:color="auto" w:fill="FFFFFF" w:themeFill="background1"/>
-          </w:tcPr>
-          <w:p>
-            <w:pPr>
-              <w:rPr>
-                <w:lang w:val="fr-FR"/>
-              </w:rPr>
-            </w:pPr>
-            <w:r>
-              <w:rPr>
-                <w:lang w:val="fr-FR"/>
-              </w:rPr>
-              <w:t xml:space="preserve">Pnr </w:t>
-            </w:r>
-            <w:proofErr w:type="spellStart"/>
-            <w:r>
-              <w:rPr>
-                <w:lang w:val="fr-FR"/>
-              </w:rPr>
-              <w:t>parser</w:t>
-            </w:r>
-            <w:proofErr w:type="spellEnd"/>
-            <w:r>
-              <w:rPr>
-                <w:lang w:val="fr-FR"/>
-              </w:rPr>
-              <w:t xml:space="preserve"> </w:t>
-            </w:r>
-            <w:proofErr w:type="spellStart"/>
-            <w:r>
-              <w:rPr>
-                <w:lang w:val="fr-FR"/>
-              </w:rPr>
-              <w:t>tools</w:t>
-            </w:r>
-            <w:proofErr w:type="spellEnd"/>
-          </w:p>
-        </w:tc>
-        <w:tc>
-          <w:tcPr>
-            <w:tcW w:w="1459" w:type="dxa"/>
-            <w:shd w:val="clear" w:color="auto" w:fill="FFFFFF" w:themeFill="background1"/>
-          </w:tcPr>
-          <w:p>
-            <w:pPr>
-              <w:rPr>
-                <w:lang w:val="fr-FR"/>
-              </w:rPr>
-            </w:pPr>
-            <w:r>
-              <w:rPr>
-                <w:lang w:val="fr-FR"/>
-              </w:rPr>
-              <w:t>PNR</w:t>
-            </w:r>
-          </w:p>
-        </w:tc>
-        <w:tc>
-          <w:tcPr>
-            <w:tcW w:w="4907" w:type="dxa"/>
-            <w:shd w:val="clear" w:color="auto" w:fill="FFFFFF" w:themeFill="background1"/>
+            <w:r>
+              <w:t>F</w:t>
+            </w:r>
+            <w:r>
+              <w:t>ee</w:t>
+            </w:r>
+            <w:r>
+              <w:t xml:space="preserve"> </w:t>
+            </w:r>
+            <w:r>
+              <w:t>history</w:t>
+            </w:r>
+            <w:r>
+              <w:t xml:space="preserve"> </w:t>
+            </w:r>
+            <w:r>
+              <w:t>report</w:t>
+            </w:r>
+            <w:r>
+              <w:t xml:space="preserve"> </w:t>
+            </w:r>
+            <w:r>
+              <w:t>local</w:t>
+            </w:r>
+            <w:r>
+              <w:t xml:space="preserve"> </w:t>
+            </w:r>
+            <w:r>
+              <w:t>recipients</w:t>
+            </w:r>
+          </w:p>
+        </w:tc>
+      </w:tr>
+      <w:tr>
+        <w:tc>
+          <w:tcPr>
+            <w:tcW w:w="2979" w:type="dxa"/>
+            <w:shd w:val="clear" w:color="auto" w:fill="F2F2F2" w:themeFill="background1" w:themeFillShade="F2"/>
+          </w:tcPr>
+          <w:p>
+            <w:pPr>
+              <w:rPr>
+                <w:lang w:val="fr-FR"/>
+              </w:rPr>
+            </w:pPr>
+            <w:r>
+              <w:rPr>
+                <w:lang w:val="fr-FR"/>
+              </w:rPr>
+              <w:t>Report email</w:t>
+            </w:r>
+          </w:p>
+        </w:tc>
+        <w:tc>
+          <w:tcPr>
+            <w:tcW w:w="1459" w:type="dxa"/>
+            <w:shd w:val="clear" w:color="auto" w:fill="F2F2F2" w:themeFill="background1" w:themeFillShade="F2"/>
+          </w:tcPr>
+          <w:p>
+            <w:pPr>
+              <w:rPr>
+                <w:lang w:val="fr-FR"/>
+              </w:rPr>
+            </w:pPr>
+            <w:proofErr w:type="spellStart"/>
+            <w:r>
+              <w:rPr>
+                <w:lang w:val="fr-FR"/>
+              </w:rPr>
+              <w:t>Fee</w:t>
+            </w:r>
+            <w:proofErr w:type="spellEnd"/>
+          </w:p>
+        </w:tc>
+        <w:tc>
+          <w:tcPr>
+            <w:tcW w:w="4907" w:type="dxa"/>
+            <w:shd w:val="clear" w:color="auto" w:fill="F2F2F2" w:themeFill="background1" w:themeFillShade="F2"/>
           </w:tcPr>
           <w:p>
             <w:pPr>
@@ -10618,79 +11787,58 @@
                 <w:tab w:val="left" w:pos="1277"/>
               </w:tabs>
             </w:pPr>
-            <w:proofErr w:type="spellStart"/>
-            <w:r>
-              <w:t>duplicate_pnr_identifier</w:t>
-            </w:r>
-            <w:proofErr w:type="spellEnd"/>
-          </w:p>
-        </w:tc>
-      </w:tr>
-      <w:tr>
-        <w:tc>
-          <w:tcPr>
-            <w:tcW w:w="2979" w:type="dxa"/>
-            <w:shd w:val="clear" w:color="auto" w:fill="FFFFFF" w:themeFill="background1"/>
-          </w:tcPr>
-          <w:p>
-            <w:pPr>
-              <w:rPr>
-                <w:lang w:val="fr-FR"/>
-              </w:rPr>
-            </w:pPr>
-            <w:r>
-              <w:rPr>
-                <w:lang w:val="fr-FR"/>
-              </w:rPr>
-              <w:t xml:space="preserve">Pnr </w:t>
-            </w:r>
-            <w:proofErr w:type="spellStart"/>
-            <w:r>
-              <w:rPr>
-                <w:lang w:val="fr-FR"/>
-              </w:rPr>
-              <w:t>parser</w:t>
-            </w:r>
-            <w:proofErr w:type="spellEnd"/>
-            <w:r>
-              <w:rPr>
-                <w:lang w:val="fr-FR"/>
-              </w:rPr>
-              <w:t xml:space="preserve"> </w:t>
-            </w:r>
-            <w:proofErr w:type="spellStart"/>
-            <w:r>
-              <w:rPr>
-                <w:lang w:val="fr-FR"/>
-              </w:rPr>
-              <w:t>tools</w:t>
-            </w:r>
-            <w:proofErr w:type="spellEnd"/>
-          </w:p>
-        </w:tc>
-        <w:tc>
-          <w:tcPr>
-            <w:tcW w:w="1459" w:type="dxa"/>
-            <w:shd w:val="clear" w:color="auto" w:fill="FFFFFF" w:themeFill="background1"/>
-          </w:tcPr>
-          <w:p>
-            <w:pPr>
-              <w:rPr>
-                <w:lang w:val="fr-FR"/>
-              </w:rPr>
-            </w:pPr>
-            <w:r>
-              <w:rPr>
-                <w:lang w:val="fr-FR"/>
-              </w:rPr>
-              <w:t>PNR</w:t>
-            </w:r>
-          </w:p>
-        </w:tc>
-        <w:tc>
-          <w:tcPr>
-            <w:tcW w:w="4907" w:type="dxa"/>
-            <w:shd w:val="clear" w:color="auto" w:fill="FFFFFF" w:themeFill="background1"/>
+            <w:r>
+              <w:t>F</w:t>
+            </w:r>
+            <w:r>
+              <w:t>ee</w:t>
+            </w:r>
+            <w:r>
+              <w:t xml:space="preserve"> </w:t>
+            </w:r>
+            <w:r>
+              <w:t>history</w:t>
+            </w:r>
+            <w:r>
+              <w:t xml:space="preserve"> </w:t>
+            </w:r>
+            <w:r>
+              <w:t>report</w:t>
+            </w:r>
+            <w:r>
+              <w:t xml:space="preserve"> </w:t>
+            </w:r>
+            <w:r>
+              <w:t>customer</w:t>
+            </w:r>
+            <w:r>
+              <w:t xml:space="preserve"> </w:t>
+            </w:r>
+            <w:r>
+              <w:t>recipients</w:t>
+            </w:r>
+          </w:p>
+        </w:tc>
+      </w:tr>
+      <w:tr>
+        <w:tc>
+          <w:tcPr>
+            <w:tcW w:w="2979" w:type="dxa"/>
+            <w:shd w:val="clear" w:color="auto" w:fill="F2F2F2" w:themeFill="background1" w:themeFillShade="F2"/>
+          </w:tcPr>
+          <w:p/>
+        </w:tc>
+        <w:tc>
+          <w:tcPr>
+            <w:tcW w:w="1459" w:type="dxa"/>
+            <w:shd w:val="clear" w:color="auto" w:fill="F2F2F2" w:themeFill="background1" w:themeFillShade="F2"/>
+          </w:tcPr>
+          <w:p/>
+        </w:tc>
+        <w:tc>
+          <w:tcPr>
+            <w:tcW w:w="4907" w:type="dxa"/>
+            <w:shd w:val="clear" w:color="auto" w:fill="F2F2F2" w:themeFill="background1" w:themeFillShade="F2"/>
           </w:tcPr>
           <w:p>
             <w:pPr>
@@ -10698,11 +11846,6 @@
                 <w:tab w:val="left" w:pos="1277"/>
               </w:tabs>
             </w:pPr>
-            <w:proofErr w:type="spellStart"/>
-            <w:r>
-              <w:t>split_pnr_identifier</w:t>
-            </w:r>
-            <w:proofErr w:type="spellEnd"/>
           </w:p>
         </w:tc>
       </w:tr>
@@ -10722,7 +11865,19 @@
               <w:rPr>
                 <w:lang w:val="fr-FR"/>
               </w:rPr>
-              <w:t xml:space="preserve">Pnr </w:t>
+              <w:t>P</w:t>
+            </w:r>
+            <w:r>
+              <w:rPr>
+                <w:lang w:val="fr-FR"/>
+              </w:rPr>
+              <w:t>NR</w:t>
+            </w:r>
+            <w:r>
+              <w:rPr>
+                <w:lang w:val="fr-FR"/>
+              </w:rPr>
+              <w:t xml:space="preserve"> </w:t>
             </w:r>
             <w:proofErr w:type="spellStart"/>
             <w:r>
@@ -10778,11 +11933,12 @@
                 <w:tab w:val="left" w:pos="1277"/>
               </w:tabs>
             </w:pPr>
-            <w:proofErr w:type="spellStart"/>
-            <w:r>
-              <w:t>to_be_excluded_line</w:t>
-            </w:r>
-            <w:proofErr w:type="spellEnd"/>
+            <w:r>
+              <w:t xml:space="preserve">PNR </w:t>
+            </w:r>
+            <w:r>
+              <w:t>identifier</w:t>
+            </w:r>
           </w:p>
         </w:tc>
       </w:tr>
@@ -10802,7 +11958,7 @@
               <w:rPr>
                 <w:lang w:val="fr-FR"/>
               </w:rPr>
-              <w:t xml:space="preserve">Pnr </w:t>
+              <w:t xml:space="preserve">PNR </w:t>
             </w:r>
             <w:proofErr w:type="spellStart"/>
             <w:r>
@@ -10858,11 +12014,12 @@
                 <w:tab w:val="left" w:pos="1277"/>
               </w:tabs>
             </w:pPr>
-            <w:proofErr w:type="spellStart"/>
-            <w:r>
-              <w:t>contact_types</w:t>
-            </w:r>
-            <w:proofErr w:type="spellEnd"/>
+            <w:r>
+              <w:t xml:space="preserve">PNR </w:t>
+            </w:r>
+            <w:r>
+              <w:t>type</w:t>
+            </w:r>
           </w:p>
         </w:tc>
       </w:tr>
@@ -10882,7 +12039,7 @@
               <w:rPr>
                 <w:lang w:val="fr-FR"/>
               </w:rPr>
-              <w:t xml:space="preserve">Pnr </w:t>
+              <w:t xml:space="preserve">PNR </w:t>
             </w:r>
             <w:proofErr w:type="spellStart"/>
             <w:r>
@@ -10938,11 +12095,18 @@
                 <w:tab w:val="left" w:pos="1277"/>
               </w:tabs>
             </w:pPr>
-            <w:proofErr w:type="spellStart"/>
-            <w:r>
-              <w:t>contact_type_names</w:t>
-            </w:r>
-            <w:proofErr w:type="spellEnd"/>
+            <w:r>
+              <w:t>D</w:t>
+            </w:r>
+            <w:r>
+              <w:t>uplicate</w:t>
+            </w:r>
+            <w:r>
+              <w:t xml:space="preserve"> PNR </w:t>
+            </w:r>
+            <w:r>
+              <w:t>identifier</w:t>
+            </w:r>
           </w:p>
         </w:tc>
       </w:tr>
@@ -10962,7 +12126,7 @@
               <w:rPr>
                 <w:lang w:val="fr-FR"/>
               </w:rPr>
-              <w:t xml:space="preserve">Pnr </w:t>
+              <w:t xml:space="preserve">PNR </w:t>
             </w:r>
             <w:proofErr w:type="spellStart"/>
             <w:r>
@@ -11018,11 +12182,18 @@
                 <w:tab w:val="left" w:pos="1277"/>
               </w:tabs>
             </w:pPr>
-            <w:proofErr w:type="spellStart"/>
-            <w:r>
-              <w:t>ticket_line_identifier</w:t>
-            </w:r>
-            <w:proofErr w:type="spellEnd"/>
+            <w:r>
+              <w:t>S</w:t>
+            </w:r>
+            <w:r>
+              <w:t>plit</w:t>
+            </w:r>
+            <w:r>
+              <w:t xml:space="preserve"> PNR </w:t>
+            </w:r>
+            <w:r>
+              <w:t>identifier</w:t>
+            </w:r>
           </w:p>
         </w:tc>
       </w:tr>
@@ -11042,7 +12213,7 @@
               <w:rPr>
                 <w:lang w:val="fr-FR"/>
               </w:rPr>
-              <w:t xml:space="preserve">Pnr </w:t>
+              <w:t xml:space="preserve">PNR </w:t>
             </w:r>
             <w:proofErr w:type="spellStart"/>
             <w:r>
@@ -11098,11 +12269,24 @@
                 <w:tab w:val="left" w:pos="1277"/>
               </w:tabs>
             </w:pPr>
-            <w:proofErr w:type="spellStart"/>
-            <w:r>
-              <w:t>second_degree_ticket_line_identifier</w:t>
-            </w:r>
-            <w:proofErr w:type="spellEnd"/>
+            <w:r>
+              <w:t xml:space="preserve">To </w:t>
+            </w:r>
+            <w:r>
+              <w:t>be</w:t>
+            </w:r>
+            <w:r>
+              <w:t xml:space="preserve"> </w:t>
+            </w:r>
+            <w:r>
+              <w:t>excluded</w:t>
+            </w:r>
+            <w:r>
+              <w:t xml:space="preserve"> </w:t>
+            </w:r>
+            <w:r>
+              <w:t>line</w:t>
+            </w:r>
           </w:p>
         </w:tc>
       </w:tr>
@@ -11122,7 +12306,7 @@
               <w:rPr>
                 <w:lang w:val="fr-FR"/>
               </w:rPr>
-              <w:t xml:space="preserve">Pnr </w:t>
+              <w:t xml:space="preserve">PNR </w:t>
             </w:r>
             <w:proofErr w:type="spellStart"/>
             <w:r>
@@ -11178,11 +12362,18 @@
                 <w:tab w:val="left" w:pos="1277"/>
               </w:tabs>
             </w:pPr>
-            <w:proofErr w:type="spellStart"/>
-            <w:r>
-              <w:t>remark_identifier</w:t>
-            </w:r>
-            <w:proofErr w:type="spellEnd"/>
+            <w:r>
+              <w:t>C</w:t>
+            </w:r>
+            <w:r>
+              <w:t>ontact</w:t>
+            </w:r>
+            <w:r>
+              <w:t xml:space="preserve"> </w:t>
+            </w:r>
+            <w:r>
+              <w:t>types</w:t>
+            </w:r>
           </w:p>
         </w:tc>
       </w:tr>
@@ -11202,7 +12393,7 @@
               <w:rPr>
                 <w:lang w:val="fr-FR"/>
               </w:rPr>
-              <w:t xml:space="preserve">Pnr </w:t>
+              <w:t xml:space="preserve">PNR </w:t>
             </w:r>
             <w:proofErr w:type="spellStart"/>
             <w:r>
@@ -11258,11 +12449,24 @@
                 <w:tab w:val="left" w:pos="1277"/>
               </w:tabs>
             </w:pPr>
-            <w:proofErr w:type="spellStart"/>
-            <w:r>
-              <w:t>passenger_designations</w:t>
-            </w:r>
-            <w:proofErr w:type="spellEnd"/>
+            <w:r>
+              <w:t>C</w:t>
+            </w:r>
+            <w:r>
+              <w:t>ontact</w:t>
+            </w:r>
+            <w:r>
+              <w:t xml:space="preserve"> </w:t>
+            </w:r>
+            <w:r>
+              <w:t>type</w:t>
+            </w:r>
+            <w:r>
+              <w:t xml:space="preserve"> </w:t>
+            </w:r>
+            <w:r>
+              <w:t>names</w:t>
+            </w:r>
           </w:p>
         </w:tc>
       </w:tr>
@@ -11282,7 +12486,7 @@
               <w:rPr>
                 <w:lang w:val="fr-FR"/>
               </w:rPr>
-              <w:t xml:space="preserve">Pnr </w:t>
+              <w:t xml:space="preserve">PNR </w:t>
             </w:r>
             <w:proofErr w:type="spellStart"/>
             <w:r>
@@ -11338,11 +12542,24 @@
                 <w:tab w:val="left" w:pos="1277"/>
               </w:tabs>
             </w:pPr>
-            <w:proofErr w:type="spellStart"/>
-            <w:r>
-              <w:t>possible_cost_currency</w:t>
-            </w:r>
-            <w:proofErr w:type="spellEnd"/>
+            <w:r>
+              <w:t>T</w:t>
+            </w:r>
+            <w:r>
+              <w:t>icket</w:t>
+            </w:r>
+            <w:r>
+              <w:t xml:space="preserve"> </w:t>
+            </w:r>
+            <w:r>
+              <w:t>line</w:t>
+            </w:r>
+            <w:r>
+              <w:t xml:space="preserve"> </w:t>
+            </w:r>
+            <w:r>
+              <w:t>identifier</w:t>
+            </w:r>
           </w:p>
         </w:tc>
       </w:tr>
@@ -11362,7 +12579,7 @@
               <w:rPr>
                 <w:lang w:val="fr-FR"/>
               </w:rPr>
-              <w:t xml:space="preserve">Pnr </w:t>
+              <w:t xml:space="preserve">PNR </w:t>
             </w:r>
             <w:proofErr w:type="spellStart"/>
             <w:r>
@@ -11418,11 +12635,390 @@
                 <w:tab w:val="left" w:pos="1277"/>
               </w:tabs>
             </w:pPr>
-            <w:proofErr w:type="spellStart"/>
-            <w:r>
-              <w:t>am_h_line_identifier</w:t>
-            </w:r>
-            <w:proofErr w:type="spellEnd"/>
+            <w:r>
+              <w:t>S</w:t>
+            </w:r>
+            <w:r>
+              <w:t>econd</w:t>
+            </w:r>
+            <w:r>
+              <w:t xml:space="preserve"> </w:t>
+            </w:r>
+            <w:r>
+              <w:t>degree</w:t>
+            </w:r>
+            <w:r>
+              <w:t xml:space="preserve"> </w:t>
+            </w:r>
+            <w:r>
+              <w:t>ticket</w:t>
+            </w:r>
+            <w:r>
+              <w:t xml:space="preserve"> </w:t>
+            </w:r>
+            <w:r>
+              <w:t>line</w:t>
+            </w:r>
+            <w:r>
+              <w:t xml:space="preserve"> </w:t>
+            </w:r>
+            <w:r>
+              <w:t>identifier</w:t>
+            </w:r>
+          </w:p>
+        </w:tc>
+      </w:tr>
+      <w:tr>
+        <w:tc>
+          <w:tcPr>
+            <w:tcW w:w="2979" w:type="dxa"/>
+            <w:shd w:val="clear" w:color="auto" w:fill="FFFFFF" w:themeFill="background1"/>
+          </w:tcPr>
+          <w:p>
+            <w:pPr>
+              <w:rPr>
+                <w:lang w:val="fr-FR"/>
+              </w:rPr>
+            </w:pPr>
+            <w:r>
+              <w:rPr>
+                <w:lang w:val="fr-FR"/>
+              </w:rPr>
+              <w:t xml:space="preserve">PNR </w:t>
+            </w:r>
+            <w:proofErr w:type="spellStart"/>
+            <w:r>
+              <w:rPr>
+                <w:lang w:val="fr-FR"/>
+              </w:rPr>
+              <w:t>parser</w:t>
+            </w:r>
+            <w:proofErr w:type="spellEnd"/>
+            <w:r>
+              <w:rPr>
+                <w:lang w:val="fr-FR"/>
+              </w:rPr>
+              <w:t xml:space="preserve"> </w:t>
+            </w:r>
+            <w:proofErr w:type="spellStart"/>
+            <w:r>
+              <w:rPr>
+                <w:lang w:val="fr-FR"/>
+              </w:rPr>
+              <w:t>tools</w:t>
+            </w:r>
+            <w:proofErr w:type="spellEnd"/>
+          </w:p>
+        </w:tc>
+        <w:tc>
+          <w:tcPr>
+            <w:tcW w:w="1459" w:type="dxa"/>
+            <w:shd w:val="clear" w:color="auto" w:fill="FFFFFF" w:themeFill="background1"/>
+          </w:tcPr>
+          <w:p>
+            <w:pPr>
+              <w:rPr>
+                <w:lang w:val="fr-FR"/>
+              </w:rPr>
+            </w:pPr>
+            <w:r>
+              <w:rPr>
+                <w:lang w:val="fr-FR"/>
+              </w:rPr>
+              <w:t>PNR</w:t>
+            </w:r>
+          </w:p>
+        </w:tc>
+        <w:tc>
+          <w:tcPr>
+            <w:tcW w:w="4907" w:type="dxa"/>
+            <w:shd w:val="clear" w:color="auto" w:fill="FFFFFF" w:themeFill="background1"/>
+          </w:tcPr>
+          <w:p>
+            <w:pPr>
+              <w:tabs>
+                <w:tab w:val="left" w:pos="1277"/>
+              </w:tabs>
+            </w:pPr>
+            <w:r>
+              <w:t>R</w:t>
+            </w:r>
+            <w:r>
+              <w:t>emark</w:t>
+            </w:r>
+            <w:r>
+              <w:t xml:space="preserve"> </w:t>
+            </w:r>
+            <w:r>
+              <w:t>identifier</w:t>
+            </w:r>
+          </w:p>
+        </w:tc>
+      </w:tr>
+      <w:tr>
+        <w:tc>
+          <w:tcPr>
+            <w:tcW w:w="2979" w:type="dxa"/>
+            <w:shd w:val="clear" w:color="auto" w:fill="FFFFFF" w:themeFill="background1"/>
+          </w:tcPr>
+          <w:p>
+            <w:pPr>
+              <w:rPr>
+                <w:lang w:val="fr-FR"/>
+              </w:rPr>
+            </w:pPr>
+            <w:r>
+              <w:rPr>
+                <w:lang w:val="fr-FR"/>
+              </w:rPr>
+              <w:t xml:space="preserve">PNR </w:t>
+            </w:r>
+            <w:proofErr w:type="spellStart"/>
+            <w:r>
+              <w:rPr>
+                <w:lang w:val="fr-FR"/>
+              </w:rPr>
+              <w:t>parser</w:t>
+            </w:r>
+            <w:proofErr w:type="spellEnd"/>
+            <w:r>
+              <w:rPr>
+                <w:lang w:val="fr-FR"/>
+              </w:rPr>
+              <w:t xml:space="preserve"> </w:t>
+            </w:r>
+            <w:proofErr w:type="spellStart"/>
+            <w:r>
+              <w:rPr>
+                <w:lang w:val="fr-FR"/>
+              </w:rPr>
+              <w:t>tools</w:t>
+            </w:r>
+            <w:proofErr w:type="spellEnd"/>
+          </w:p>
+        </w:tc>
+        <w:tc>
+          <w:tcPr>
+            <w:tcW w:w="1459" w:type="dxa"/>
+            <w:shd w:val="clear" w:color="auto" w:fill="FFFFFF" w:themeFill="background1"/>
+          </w:tcPr>
+          <w:p>
+            <w:pPr>
+              <w:rPr>
+                <w:lang w:val="fr-FR"/>
+              </w:rPr>
+            </w:pPr>
+            <w:r>
+              <w:rPr>
+                <w:lang w:val="fr-FR"/>
+              </w:rPr>
+              <w:t>PNR</w:t>
+            </w:r>
+          </w:p>
+        </w:tc>
+        <w:tc>
+          <w:tcPr>
+            <w:tcW w:w="4907" w:type="dxa"/>
+            <w:shd w:val="clear" w:color="auto" w:fill="FFFFFF" w:themeFill="background1"/>
+          </w:tcPr>
+          <w:p>
+            <w:pPr>
+              <w:tabs>
+                <w:tab w:val="left" w:pos="1277"/>
+              </w:tabs>
+            </w:pPr>
+            <w:r>
+              <w:t>P</w:t>
+            </w:r>
+            <w:r>
+              <w:t>assenger</w:t>
+            </w:r>
+            <w:r>
+              <w:t xml:space="preserve"> </w:t>
+            </w:r>
+            <w:r>
+              <w:t>designations</w:t>
+            </w:r>
+          </w:p>
+        </w:tc>
+      </w:tr>
+      <w:tr>
+        <w:tc>
+          <w:tcPr>
+            <w:tcW w:w="2979" w:type="dxa"/>
+            <w:shd w:val="clear" w:color="auto" w:fill="FFFFFF" w:themeFill="background1"/>
+          </w:tcPr>
+          <w:p>
+            <w:pPr>
+              <w:rPr>
+                <w:lang w:val="fr-FR"/>
+              </w:rPr>
+            </w:pPr>
+            <w:r>
+              <w:rPr>
+                <w:lang w:val="fr-FR"/>
+              </w:rPr>
+              <w:t xml:space="preserve">PNR </w:t>
+            </w:r>
+            <w:proofErr w:type="spellStart"/>
+            <w:r>
+              <w:rPr>
+                <w:lang w:val="fr-FR"/>
+              </w:rPr>
+              <w:t>parser</w:t>
+            </w:r>
+            <w:proofErr w:type="spellEnd"/>
+            <w:r>
+              <w:rPr>
+                <w:lang w:val="fr-FR"/>
+              </w:rPr>
+              <w:t xml:space="preserve"> </w:t>
+            </w:r>
+            <w:proofErr w:type="spellStart"/>
+            <w:r>
+              <w:rPr>
+                <w:lang w:val="fr-FR"/>
+              </w:rPr>
+              <w:t>tools</w:t>
+            </w:r>
+            <w:proofErr w:type="spellEnd"/>
+          </w:p>
+        </w:tc>
+        <w:tc>
+          <w:tcPr>
+            <w:tcW w:w="1459" w:type="dxa"/>
+            <w:shd w:val="clear" w:color="auto" w:fill="FFFFFF" w:themeFill="background1"/>
+          </w:tcPr>
+          <w:p>
+            <w:pPr>
+              <w:rPr>
+                <w:lang w:val="fr-FR"/>
+              </w:rPr>
+            </w:pPr>
+            <w:r>
+              <w:rPr>
+                <w:lang w:val="fr-FR"/>
+              </w:rPr>
+              <w:t>PNR</w:t>
+            </w:r>
+          </w:p>
+        </w:tc>
+        <w:tc>
+          <w:tcPr>
+            <w:tcW w:w="4907" w:type="dxa"/>
+            <w:shd w:val="clear" w:color="auto" w:fill="FFFFFF" w:themeFill="background1"/>
+          </w:tcPr>
+          <w:p>
+            <w:pPr>
+              <w:tabs>
+                <w:tab w:val="left" w:pos="1277"/>
+              </w:tabs>
+            </w:pPr>
+            <w:r>
+              <w:t>P</w:t>
+            </w:r>
+            <w:r>
+              <w:t>ossible</w:t>
+            </w:r>
+            <w:r>
+              <w:t xml:space="preserve"> </w:t>
+            </w:r>
+            <w:r>
+              <w:t>cost</w:t>
+            </w:r>
+            <w:r>
+              <w:t xml:space="preserve"> </w:t>
+            </w:r>
+            <w:r>
+              <w:t>currency</w:t>
+            </w:r>
+          </w:p>
+        </w:tc>
+      </w:tr>
+      <w:tr>
+        <w:tc>
+          <w:tcPr>
+            <w:tcW w:w="2979" w:type="dxa"/>
+            <w:shd w:val="clear" w:color="auto" w:fill="FFFFFF" w:themeFill="background1"/>
+          </w:tcPr>
+          <w:p>
+            <w:pPr>
+              <w:rPr>
+                <w:lang w:val="fr-FR"/>
+              </w:rPr>
+            </w:pPr>
+            <w:r>
+              <w:rPr>
+                <w:lang w:val="fr-FR"/>
+              </w:rPr>
+              <w:t xml:space="preserve">PNR </w:t>
+            </w:r>
+            <w:proofErr w:type="spellStart"/>
+            <w:r>
+              <w:rPr>
+                <w:lang w:val="fr-FR"/>
+              </w:rPr>
+              <w:t>parser</w:t>
+            </w:r>
+            <w:proofErr w:type="spellEnd"/>
+            <w:r>
+              <w:rPr>
+                <w:lang w:val="fr-FR"/>
+              </w:rPr>
+              <w:t xml:space="preserve"> </w:t>
+            </w:r>
+            <w:proofErr w:type="spellStart"/>
+            <w:r>
+              <w:rPr>
+                <w:lang w:val="fr-FR"/>
+              </w:rPr>
+              <w:t>tools</w:t>
+            </w:r>
+            <w:proofErr w:type="spellEnd"/>
+          </w:p>
+        </w:tc>
+        <w:tc>
+          <w:tcPr>
+            <w:tcW w:w="1459" w:type="dxa"/>
+            <w:shd w:val="clear" w:color="auto" w:fill="FFFFFF" w:themeFill="background1"/>
+          </w:tcPr>
+          <w:p>
+            <w:pPr>
+              <w:rPr>
+                <w:lang w:val="fr-FR"/>
+              </w:rPr>
+            </w:pPr>
+            <w:r>
+              <w:rPr>
+                <w:lang w:val="fr-FR"/>
+              </w:rPr>
+              <w:t>PNR</w:t>
+            </w:r>
+          </w:p>
+        </w:tc>
+        <w:tc>
+          <w:tcPr>
+            <w:tcW w:w="4907" w:type="dxa"/>
+            <w:shd w:val="clear" w:color="auto" w:fill="FFFFFF" w:themeFill="background1"/>
+          </w:tcPr>
+          <w:p>
+            <w:pPr>
+              <w:tabs>
+                <w:tab w:val="left" w:pos="1277"/>
+              </w:tabs>
+            </w:pPr>
+            <w:r>
+              <w:t xml:space="preserve">AM H </w:t>
+            </w:r>
+            <w:r>
+              <w:t>line</w:t>
+            </w:r>
+            <w:r>
+              <w:t xml:space="preserve"> </w:t>
+            </w:r>
+            <w:r>
+              <w:t>identifier</w:t>
+            </w:r>
           </w:p>
         </w:tc>
       </w:tr>

</xml_diff>